<commit_message>
up to date bestand
bestand overschrijven
</commit_message>
<xml_diff>
--- a/portfolio/Docs/Onderzoek Juridische Analyse.docx
+++ b/portfolio/Docs/Onderzoek Juridische Analyse.docx
@@ -57,7 +57,6 @@
                 <w:dataBinding w:prefixMappings="xmlns:ns0='http://purl.org/dc/elements/1.1/' xmlns:ns1='http://schemas.openxmlformats.org/package/2006/metadata/core-properties' " w:xpath="/ns1:coreProperties[1]/ns0:subject[1]" w:storeItemID="{6C3C8BC8-F283-45AE-878A-BAB7291924A1}"/>
                 <w:text w:multiLine="1"/>
               </w:sdtPr>
-              <w:sdtEndPr/>
               <w:sdtContent>
                 <w:r>
                   <w:rPr>
@@ -90,8 +89,13 @@
               <w:pStyle w:val="Subtitle"/>
             </w:pPr>
             <w:r>
-              <w:t>Impact IoT</w:t>
+              <w:t xml:space="preserve">Impact </w:t>
             </w:r>
+            <w:proofErr w:type="spellStart"/>
+            <w:r>
+              <w:t>IoT</w:t>
+            </w:r>
+            <w:proofErr w:type="spellEnd"/>
             <w:r>
               <w:t xml:space="preserve"> Solutions</w:t>
             </w:r>
@@ -107,14 +111,32 @@
         </w:rPr>
       </w:pPr>
       <w:r>
-        <w:t>Kaan Erköse</w:t>
-      </w:r>
+        <w:t xml:space="preserve">Kaan </w:t>
+      </w:r>
+      <w:proofErr w:type="spellStart"/>
+      <w:r>
+        <w:t>Erköse</w:t>
+      </w:r>
+      <w:proofErr w:type="spellEnd"/>
       <w:r>
         <w:t xml:space="preserve"> </w:t>
       </w:r>
       <w:r>
-        <w:t>(1652133), Berkan Akdeniz</w:t>
-      </w:r>
+        <w:t xml:space="preserve">(1652133), </w:t>
+      </w:r>
+      <w:proofErr w:type="spellStart"/>
+      <w:r>
+        <w:t>Berkan</w:t>
+      </w:r>
+      <w:proofErr w:type="spellEnd"/>
+      <w:r>
+        <w:t xml:space="preserve"> </w:t>
+      </w:r>
+      <w:proofErr w:type="spellStart"/>
+      <w:r>
+        <w:t>Akdeniz</w:t>
+      </w:r>
+      <w:proofErr w:type="spellEnd"/>
       <w:r>
         <w:t xml:space="preserve"> (1637791)</w:t>
       </w:r>
@@ -133,19 +155,18 @@
         <w:sdtPr>
           <w:id w:val="1971401319"/>
           <w:placeholder>
-            <w:docPart w:val="C0597ECCA79B4930A88A3CCEE52760F7"/>
+            <w:docPart w:val="B7763032B3BE49C4B357CF2F3B02D04F"/>
           </w:placeholder>
-          <w:date w:fullDate="2024-01-11T00:00:00Z">
+          <w:date w:fullDate="2024-01-12T00:00:00Z">
             <w:dateFormat w:val="d MMMM yyyy"/>
             <w:lid w:val="nl-NL"/>
             <w:storeMappedDataAs w:val="dateTime"/>
             <w:calendar w:val="gregorian"/>
           </w:date>
         </w:sdtPr>
-        <w:sdtEndPr/>
         <w:sdtContent>
           <w:r>
-            <w:t>11 januari 2024</w:t>
+            <w:t>12 januari 2024</w:t>
           </w:r>
         </w:sdtContent>
       </w:sdt>
@@ -185,7 +206,6 @@
           <w:color w:val="auto"/>
           <w:kern w:val="2"/>
           <w:sz w:val="22"/>
-          <w:lang w:eastAsia="ja-JP"/>
           <w14:ligatures w14:val="standardContextual"/>
         </w:rPr>
       </w:pPr>
@@ -198,7 +218,70 @@
       <w:r>
         <w:fldChar w:fldCharType="separate"/>
       </w:r>
-      <w:hyperlink w:anchor="_Toc155575750" w:history="1">
+      <w:hyperlink w:anchor="_Toc155966596" w:history="1">
+        <w:r>
+          <w:rPr>
+            <w:rStyle w:val="Hyperlink"/>
+          </w:rPr>
+          <w:t>INLEIDING</w:t>
+        </w:r>
+        <w:r>
+          <w:rPr>
+            <w:webHidden/>
+          </w:rPr>
+          <w:tab/>
+        </w:r>
+        <w:r>
+          <w:rPr>
+            <w:webHidden/>
+          </w:rPr>
+          <w:fldChar w:fldCharType="begin"/>
+        </w:r>
+        <w:r>
+          <w:rPr>
+            <w:webHidden/>
+          </w:rPr>
+          <w:instrText xml:space="preserve"> PAGEREF _Toc155966596 \h </w:instrText>
+        </w:r>
+        <w:r>
+          <w:rPr>
+            <w:webHidden/>
+          </w:rPr>
+        </w:r>
+        <w:r>
+          <w:rPr>
+            <w:webHidden/>
+          </w:rPr>
+          <w:fldChar w:fldCharType="separate"/>
+        </w:r>
+        <w:r>
+          <w:rPr>
+            <w:webHidden/>
+          </w:rPr>
+          <w:t>3</w:t>
+        </w:r>
+        <w:r>
+          <w:rPr>
+            <w:webHidden/>
+          </w:rPr>
+          <w:fldChar w:fldCharType="end"/>
+        </w:r>
+      </w:hyperlink>
+    </w:p>
+    <w:p>
+      <w:pPr>
+        <w:pStyle w:val="TOC1"/>
+        <w:rPr>
+          <w:rFonts w:eastAsiaTheme="minorEastAsia" w:cstheme="minorBidi"/>
+          <w:b w:val="0"/>
+          <w:caps w:val="0"/>
+          <w:color w:val="auto"/>
+          <w:kern w:val="2"/>
+          <w:sz w:val="22"/>
+          <w14:ligatures w14:val="standardContextual"/>
+        </w:rPr>
+      </w:pPr>
+      <w:hyperlink w:anchor="_Toc155966597" w:history="1">
         <w:r>
           <w:rPr>
             <w:rStyle w:val="Hyperlink"/>
@@ -213,7 +296,6 @@
             <w:color w:val="auto"/>
             <w:kern w:val="2"/>
             <w:sz w:val="22"/>
-            <w:lang w:eastAsia="ja-JP"/>
             <w14:ligatures w14:val="standardContextual"/>
           </w:rPr>
           <w:tab/>
@@ -240,7 +322,7 @@
           <w:rPr>
             <w:webHidden/>
           </w:rPr>
-          <w:instrText xml:space="preserve"> PAGEREF _Toc155575750 \h </w:instrText>
+          <w:instrText xml:space="preserve"> PAGEREF _Toc155966597 \h </w:instrText>
         </w:r>
         <w:r>
           <w:rPr>
@@ -275,11 +357,10 @@
           <w:color w:val="auto"/>
           <w:kern w:val="2"/>
           <w:sz w:val="22"/>
-          <w:lang w:eastAsia="ja-JP"/>
           <w14:ligatures w14:val="standardContextual"/>
         </w:rPr>
       </w:pPr>
-      <w:hyperlink w:anchor="_Toc155575751" w:history="1">
+      <w:hyperlink w:anchor="_Toc155966598" w:history="1">
         <w:r>
           <w:rPr>
             <w:rStyle w:val="Hyperlink"/>
@@ -292,7 +373,6 @@
             <w:color w:val="auto"/>
             <w:kern w:val="2"/>
             <w:sz w:val="22"/>
-            <w:lang w:eastAsia="ja-JP"/>
             <w14:ligatures w14:val="standardContextual"/>
           </w:rPr>
           <w:tab/>
@@ -319,7 +399,7 @@
           <w:rPr>
             <w:webHidden/>
           </w:rPr>
-          <w:instrText xml:space="preserve"> PAGEREF _Toc155575751 \h </w:instrText>
+          <w:instrText xml:space="preserve"> PAGEREF _Toc155966598 \h </w:instrText>
         </w:r>
         <w:r>
           <w:rPr>
@@ -354,11 +434,10 @@
           <w:color w:val="auto"/>
           <w:kern w:val="2"/>
           <w:sz w:val="22"/>
-          <w:lang w:eastAsia="ja-JP"/>
           <w14:ligatures w14:val="standardContextual"/>
         </w:rPr>
       </w:pPr>
-      <w:hyperlink w:anchor="_Toc155575752" w:history="1">
+      <w:hyperlink w:anchor="_Toc155966599" w:history="1">
         <w:r>
           <w:rPr>
             <w:rStyle w:val="Hyperlink"/>
@@ -371,7 +450,6 @@
             <w:color w:val="auto"/>
             <w:kern w:val="2"/>
             <w:sz w:val="22"/>
-            <w:lang w:eastAsia="ja-JP"/>
             <w14:ligatures w14:val="standardContextual"/>
           </w:rPr>
           <w:tab/>
@@ -398,7 +476,7 @@
           <w:rPr>
             <w:webHidden/>
           </w:rPr>
-          <w:instrText xml:space="preserve"> PAGEREF _Toc155575752 \h </w:instrText>
+          <w:instrText xml:space="preserve"> PAGEREF _Toc155966599 \h </w:instrText>
         </w:r>
         <w:r>
           <w:rPr>
@@ -435,11 +513,10 @@
           <w:color w:val="auto"/>
           <w:kern w:val="2"/>
           <w:sz w:val="22"/>
-          <w:lang w:eastAsia="ja-JP"/>
           <w14:ligatures w14:val="standardContextual"/>
         </w:rPr>
       </w:pPr>
-      <w:hyperlink w:anchor="_Toc155575753" w:history="1">
+      <w:hyperlink w:anchor="_Toc155966600" w:history="1">
         <w:r>
           <w:rPr>
             <w:rStyle w:val="Hyperlink"/>
@@ -454,7 +531,6 @@
             <w:color w:val="auto"/>
             <w:kern w:val="2"/>
             <w:sz w:val="22"/>
-            <w:lang w:eastAsia="ja-JP"/>
             <w14:ligatures w14:val="standardContextual"/>
           </w:rPr>
           <w:tab/>
@@ -481,7 +557,7 @@
           <w:rPr>
             <w:webHidden/>
           </w:rPr>
-          <w:instrText xml:space="preserve"> PAGEREF _Toc155575753 \h </w:instrText>
+          <w:instrText xml:space="preserve"> PAGEREF _Toc155966600 \h </w:instrText>
         </w:r>
         <w:r>
           <w:rPr>
@@ -516,11 +592,10 @@
           <w:color w:val="auto"/>
           <w:kern w:val="2"/>
           <w:sz w:val="22"/>
-          <w:lang w:eastAsia="ja-JP"/>
           <w14:ligatures w14:val="standardContextual"/>
         </w:rPr>
       </w:pPr>
-      <w:hyperlink w:anchor="_Toc155575754" w:history="1">
+      <w:hyperlink w:anchor="_Toc155966601" w:history="1">
         <w:r>
           <w:rPr>
             <w:rStyle w:val="Hyperlink"/>
@@ -533,7 +608,6 @@
             <w:color w:val="auto"/>
             <w:kern w:val="2"/>
             <w:sz w:val="22"/>
-            <w:lang w:eastAsia="ja-JP"/>
             <w14:ligatures w14:val="standardContextual"/>
           </w:rPr>
           <w:tab/>
@@ -560,7 +634,7 @@
           <w:rPr>
             <w:webHidden/>
           </w:rPr>
-          <w:instrText xml:space="preserve"> PAGEREF _Toc155575754 \h </w:instrText>
+          <w:instrText xml:space="preserve"> PAGEREF _Toc155966601 \h </w:instrText>
         </w:r>
         <w:r>
           <w:rPr>
@@ -595,11 +669,10 @@
           <w:color w:val="auto"/>
           <w:kern w:val="2"/>
           <w:sz w:val="22"/>
-          <w:lang w:eastAsia="ja-JP"/>
           <w14:ligatures w14:val="standardContextual"/>
         </w:rPr>
       </w:pPr>
-      <w:hyperlink w:anchor="_Toc155575755" w:history="1">
+      <w:hyperlink w:anchor="_Toc155966602" w:history="1">
         <w:r>
           <w:rPr>
             <w:rStyle w:val="Hyperlink"/>
@@ -612,7 +685,6 @@
             <w:color w:val="auto"/>
             <w:kern w:val="2"/>
             <w:sz w:val="22"/>
-            <w:lang w:eastAsia="ja-JP"/>
             <w14:ligatures w14:val="standardContextual"/>
           </w:rPr>
           <w:tab/>
@@ -639,7 +711,7 @@
           <w:rPr>
             <w:webHidden/>
           </w:rPr>
-          <w:instrText xml:space="preserve"> PAGEREF _Toc155575755 \h </w:instrText>
+          <w:instrText xml:space="preserve"> PAGEREF _Toc155966602 \h </w:instrText>
         </w:r>
         <w:r>
           <w:rPr>
@@ -675,11 +747,10 @@
           <w:color w:val="auto"/>
           <w:kern w:val="2"/>
           <w:sz w:val="22"/>
-          <w:lang w:eastAsia="ja-JP"/>
           <w14:ligatures w14:val="standardContextual"/>
         </w:rPr>
       </w:pPr>
-      <w:hyperlink w:anchor="_Toc155575756" w:history="1">
+      <w:hyperlink w:anchor="_Toc155966603" w:history="1">
         <w:r>
           <w:rPr>
             <w:rStyle w:val="Hyperlink"/>
@@ -694,7 +765,6 @@
             <w:color w:val="auto"/>
             <w:kern w:val="2"/>
             <w:sz w:val="22"/>
-            <w:lang w:eastAsia="ja-JP"/>
             <w14:ligatures w14:val="standardContextual"/>
           </w:rPr>
           <w:tab/>
@@ -725,7 +795,7 @@
             <w:noProof/>
             <w:webHidden/>
           </w:rPr>
-          <w:instrText xml:space="preserve"> PAGEREF _Toc155575756 \h </w:instrText>
+          <w:instrText xml:space="preserve"> PAGEREF _Toc155966603 \h </w:instrText>
         </w:r>
         <w:r>
           <w:rPr>
@@ -764,11 +834,10 @@
           <w:color w:val="auto"/>
           <w:kern w:val="2"/>
           <w:sz w:val="22"/>
-          <w:lang w:eastAsia="ja-JP"/>
           <w14:ligatures w14:val="standardContextual"/>
         </w:rPr>
       </w:pPr>
-      <w:hyperlink w:anchor="_Toc155575757" w:history="1">
+      <w:hyperlink w:anchor="_Toc155966604" w:history="1">
         <w:r>
           <w:rPr>
             <w:rStyle w:val="Hyperlink"/>
@@ -781,7 +850,6 @@
             <w:color w:val="auto"/>
             <w:kern w:val="2"/>
             <w:sz w:val="22"/>
-            <w:lang w:eastAsia="ja-JP"/>
             <w14:ligatures w14:val="standardContextual"/>
           </w:rPr>
           <w:tab/>
@@ -808,7 +876,7 @@
           <w:rPr>
             <w:webHidden/>
           </w:rPr>
-          <w:instrText xml:space="preserve"> PAGEREF _Toc155575757 \h </w:instrText>
+          <w:instrText xml:space="preserve"> PAGEREF _Toc155966604 \h </w:instrText>
         </w:r>
         <w:r>
           <w:rPr>
@@ -844,11 +912,10 @@
           <w:color w:val="auto"/>
           <w:kern w:val="2"/>
           <w:sz w:val="22"/>
-          <w:lang w:eastAsia="ja-JP"/>
           <w14:ligatures w14:val="standardContextual"/>
         </w:rPr>
       </w:pPr>
-      <w:hyperlink w:anchor="_Toc155575758" w:history="1">
+      <w:hyperlink w:anchor="_Toc155966605" w:history="1">
         <w:r>
           <w:rPr>
             <w:rStyle w:val="Hyperlink"/>
@@ -863,7 +930,6 @@
             <w:color w:val="auto"/>
             <w:kern w:val="2"/>
             <w:sz w:val="22"/>
-            <w:lang w:eastAsia="ja-JP"/>
             <w14:ligatures w14:val="standardContextual"/>
           </w:rPr>
           <w:tab/>
@@ -894,7 +960,7 @@
             <w:noProof/>
             <w:webHidden/>
           </w:rPr>
-          <w:instrText xml:space="preserve"> PAGEREF _Toc155575758 \h </w:instrText>
+          <w:instrText xml:space="preserve"> PAGEREF _Toc155966605 \h </w:instrText>
         </w:r>
         <w:r>
           <w:rPr>
@@ -934,11 +1000,10 @@
           <w:color w:val="auto"/>
           <w:kern w:val="2"/>
           <w:sz w:val="22"/>
-          <w:lang w:eastAsia="ja-JP"/>
           <w14:ligatures w14:val="standardContextual"/>
         </w:rPr>
       </w:pPr>
-      <w:hyperlink w:anchor="_Toc155575759" w:history="1">
+      <w:hyperlink w:anchor="_Toc155966606" w:history="1">
         <w:r>
           <w:rPr>
             <w:rStyle w:val="Hyperlink"/>
@@ -953,7 +1018,6 @@
             <w:color w:val="auto"/>
             <w:kern w:val="2"/>
             <w:sz w:val="22"/>
-            <w:lang w:eastAsia="ja-JP"/>
             <w14:ligatures w14:val="standardContextual"/>
           </w:rPr>
           <w:tab/>
@@ -984,7 +1048,7 @@
             <w:noProof/>
             <w:webHidden/>
           </w:rPr>
-          <w:instrText xml:space="preserve"> PAGEREF _Toc155575759 \h </w:instrText>
+          <w:instrText xml:space="preserve"> PAGEREF _Toc155966606 \h </w:instrText>
         </w:r>
         <w:r>
           <w:rPr>
@@ -1024,11 +1088,10 @@
           <w:color w:val="auto"/>
           <w:kern w:val="2"/>
           <w:sz w:val="22"/>
-          <w:lang w:eastAsia="ja-JP"/>
           <w14:ligatures w14:val="standardContextual"/>
         </w:rPr>
       </w:pPr>
-      <w:hyperlink w:anchor="_Toc155575760" w:history="1">
+      <w:hyperlink w:anchor="_Toc155966607" w:history="1">
         <w:r>
           <w:rPr>
             <w:rStyle w:val="Hyperlink"/>
@@ -1043,7 +1106,6 @@
             <w:color w:val="auto"/>
             <w:kern w:val="2"/>
             <w:sz w:val="22"/>
-            <w:lang w:eastAsia="ja-JP"/>
             <w14:ligatures w14:val="standardContextual"/>
           </w:rPr>
           <w:tab/>
@@ -1074,7 +1136,7 @@
             <w:noProof/>
             <w:webHidden/>
           </w:rPr>
-          <w:instrText xml:space="preserve"> PAGEREF _Toc155575760 \h </w:instrText>
+          <w:instrText xml:space="preserve"> PAGEREF _Toc155966607 \h </w:instrText>
         </w:r>
         <w:r>
           <w:rPr>
@@ -1114,11 +1176,10 @@
           <w:color w:val="auto"/>
           <w:kern w:val="2"/>
           <w:sz w:val="22"/>
-          <w:lang w:eastAsia="ja-JP"/>
           <w14:ligatures w14:val="standardContextual"/>
         </w:rPr>
       </w:pPr>
-      <w:hyperlink w:anchor="_Toc155575761" w:history="1">
+      <w:hyperlink w:anchor="_Toc155966608" w:history="1">
         <w:r>
           <w:rPr>
             <w:rStyle w:val="Hyperlink"/>
@@ -1133,7 +1194,6 @@
             <w:color w:val="auto"/>
             <w:kern w:val="2"/>
             <w:sz w:val="22"/>
-            <w:lang w:eastAsia="ja-JP"/>
             <w14:ligatures w14:val="standardContextual"/>
           </w:rPr>
           <w:tab/>
@@ -1164,7 +1224,7 @@
             <w:noProof/>
             <w:webHidden/>
           </w:rPr>
-          <w:instrText xml:space="preserve"> PAGEREF _Toc155575761 \h </w:instrText>
+          <w:instrText xml:space="preserve"> PAGEREF _Toc155966608 \h </w:instrText>
         </w:r>
         <w:r>
           <w:rPr>
@@ -1204,11 +1264,10 @@
           <w:color w:val="auto"/>
           <w:kern w:val="2"/>
           <w:sz w:val="22"/>
-          <w:lang w:eastAsia="ja-JP"/>
           <w14:ligatures w14:val="standardContextual"/>
         </w:rPr>
       </w:pPr>
-      <w:hyperlink w:anchor="_Toc155575762" w:history="1">
+      <w:hyperlink w:anchor="_Toc155966609" w:history="1">
         <w:r>
           <w:rPr>
             <w:rStyle w:val="Hyperlink"/>
@@ -1223,7 +1282,6 @@
             <w:color w:val="auto"/>
             <w:kern w:val="2"/>
             <w:sz w:val="22"/>
-            <w:lang w:eastAsia="ja-JP"/>
             <w14:ligatures w14:val="standardContextual"/>
           </w:rPr>
           <w:tab/>
@@ -1254,7 +1312,7 @@
             <w:noProof/>
             <w:webHidden/>
           </w:rPr>
-          <w:instrText xml:space="preserve"> PAGEREF _Toc155575762 \h </w:instrText>
+          <w:instrText xml:space="preserve"> PAGEREF _Toc155966609 \h </w:instrText>
         </w:r>
         <w:r>
           <w:rPr>
@@ -1295,11 +1353,10 @@
           <w:color w:val="auto"/>
           <w:kern w:val="2"/>
           <w:sz w:val="22"/>
-          <w:lang w:eastAsia="ja-JP"/>
           <w14:ligatures w14:val="standardContextual"/>
         </w:rPr>
       </w:pPr>
-      <w:hyperlink w:anchor="_Toc155575763" w:history="1">
+      <w:hyperlink w:anchor="_Toc155966610" w:history="1">
         <w:r>
           <w:rPr>
             <w:rStyle w:val="Hyperlink"/>
@@ -1314,7 +1371,6 @@
             <w:color w:val="auto"/>
             <w:kern w:val="2"/>
             <w:sz w:val="22"/>
-            <w:lang w:eastAsia="ja-JP"/>
             <w14:ligatures w14:val="standardContextual"/>
           </w:rPr>
           <w:tab/>
@@ -1341,7 +1397,7 @@
           <w:rPr>
             <w:webHidden/>
           </w:rPr>
-          <w:instrText xml:space="preserve"> PAGEREF _Toc155575763 \h </w:instrText>
+          <w:instrText xml:space="preserve"> PAGEREF _Toc155966610 \h </w:instrText>
         </w:r>
         <w:r>
           <w:rPr>
@@ -1378,11 +1434,10 @@
           <w:color w:val="auto"/>
           <w:kern w:val="2"/>
           <w:sz w:val="22"/>
-          <w:lang w:eastAsia="ja-JP"/>
           <w14:ligatures w14:val="standardContextual"/>
         </w:rPr>
       </w:pPr>
-      <w:hyperlink w:anchor="_Toc155575764" w:history="1">
+      <w:hyperlink w:anchor="_Toc155966611" w:history="1">
         <w:r>
           <w:rPr>
             <w:rStyle w:val="Hyperlink"/>
@@ -1397,7 +1452,6 @@
             <w:color w:val="auto"/>
             <w:kern w:val="2"/>
             <w:sz w:val="22"/>
-            <w:lang w:eastAsia="ja-JP"/>
             <w14:ligatures w14:val="standardContextual"/>
           </w:rPr>
           <w:tab/>
@@ -1424,7 +1478,7 @@
           <w:rPr>
             <w:webHidden/>
           </w:rPr>
-          <w:instrText xml:space="preserve"> PAGEREF _Toc155575764 \h </w:instrText>
+          <w:instrText xml:space="preserve"> PAGEREF _Toc155966611 \h </w:instrText>
         </w:r>
         <w:r>
           <w:rPr>
@@ -1461,11 +1515,10 @@
           <w:color w:val="auto"/>
           <w:kern w:val="2"/>
           <w:sz w:val="22"/>
-          <w:lang w:eastAsia="ja-JP"/>
           <w14:ligatures w14:val="standardContextual"/>
         </w:rPr>
       </w:pPr>
-      <w:hyperlink w:anchor="_Toc155575765" w:history="1">
+      <w:hyperlink w:anchor="_Toc155966612" w:history="1">
         <w:r>
           <w:rPr>
             <w:rStyle w:val="Hyperlink"/>
@@ -1480,7 +1533,6 @@
             <w:color w:val="auto"/>
             <w:kern w:val="2"/>
             <w:sz w:val="22"/>
-            <w:lang w:eastAsia="ja-JP"/>
             <w14:ligatures w14:val="standardContextual"/>
           </w:rPr>
           <w:tab/>
@@ -1507,7 +1559,7 @@
           <w:rPr>
             <w:webHidden/>
           </w:rPr>
-          <w:instrText xml:space="preserve"> PAGEREF _Toc155575765 \h </w:instrText>
+          <w:instrText xml:space="preserve"> PAGEREF _Toc155966612 \h </w:instrText>
         </w:r>
         <w:r>
           <w:rPr>
@@ -1524,7 +1576,7 @@
           <w:rPr>
             <w:webHidden/>
           </w:rPr>
-          <w:t>22</w:t>
+          <w:t>23</w:t>
         </w:r>
         <w:r>
           <w:rPr>
@@ -1544,11 +1596,10 @@
           <w:color w:val="auto"/>
           <w:kern w:val="2"/>
           <w:sz w:val="22"/>
-          <w:lang w:eastAsia="ja-JP"/>
           <w14:ligatures w14:val="standardContextual"/>
         </w:rPr>
       </w:pPr>
-      <w:hyperlink w:anchor="_Toc155575766" w:history="1">
+      <w:hyperlink w:anchor="_Toc155966613" w:history="1">
         <w:r>
           <w:rPr>
             <w:rStyle w:val="Hyperlink"/>
@@ -1563,7 +1614,6 @@
             <w:color w:val="auto"/>
             <w:kern w:val="2"/>
             <w:sz w:val="22"/>
-            <w:lang w:eastAsia="ja-JP"/>
             <w14:ligatures w14:val="standardContextual"/>
           </w:rPr>
           <w:tab/>
@@ -1590,7 +1640,7 @@
           <w:rPr>
             <w:webHidden/>
           </w:rPr>
-          <w:instrText xml:space="preserve"> PAGEREF _Toc155575766 \h </w:instrText>
+          <w:instrText xml:space="preserve"> PAGEREF _Toc155966613 \h </w:instrText>
         </w:r>
         <w:r>
           <w:rPr>
@@ -1625,11 +1675,10 @@
           <w:color w:val="auto"/>
           <w:kern w:val="2"/>
           <w:sz w:val="22"/>
-          <w:lang w:eastAsia="ja-JP"/>
           <w14:ligatures w14:val="standardContextual"/>
         </w:rPr>
       </w:pPr>
-      <w:hyperlink w:anchor="_Toc155575767" w:history="1">
+      <w:hyperlink w:anchor="_Toc155966614" w:history="1">
         <w:r>
           <w:rPr>
             <w:rStyle w:val="Hyperlink"/>
@@ -1642,7 +1691,6 @@
             <w:color w:val="auto"/>
             <w:kern w:val="2"/>
             <w:sz w:val="22"/>
-            <w:lang w:eastAsia="ja-JP"/>
             <w14:ligatures w14:val="standardContextual"/>
           </w:rPr>
           <w:tab/>
@@ -1669,7 +1717,7 @@
           <w:rPr>
             <w:webHidden/>
           </w:rPr>
-          <w:instrText xml:space="preserve"> PAGEREF _Toc155575767 \h </w:instrText>
+          <w:instrText xml:space="preserve"> PAGEREF _Toc155966614 \h </w:instrText>
         </w:r>
         <w:r>
           <w:rPr>
@@ -1704,11 +1752,10 @@
           <w:color w:val="auto"/>
           <w:kern w:val="2"/>
           <w:sz w:val="22"/>
-          <w:lang w:eastAsia="ja-JP"/>
           <w14:ligatures w14:val="standardContextual"/>
         </w:rPr>
       </w:pPr>
-      <w:hyperlink w:anchor="_Toc155575768" w:history="1">
+      <w:hyperlink w:anchor="_Toc155966615" w:history="1">
         <w:r>
           <w:rPr>
             <w:rStyle w:val="Hyperlink"/>
@@ -1721,7 +1768,6 @@
             <w:color w:val="auto"/>
             <w:kern w:val="2"/>
             <w:sz w:val="22"/>
-            <w:lang w:eastAsia="ja-JP"/>
             <w14:ligatures w14:val="standardContextual"/>
           </w:rPr>
           <w:tab/>
@@ -1748,7 +1794,7 @@
           <w:rPr>
             <w:webHidden/>
           </w:rPr>
-          <w:instrText xml:space="preserve"> PAGEREF _Toc155575768 \h </w:instrText>
+          <w:instrText xml:space="preserve"> PAGEREF _Toc155966615 \h </w:instrText>
         </w:r>
         <w:r>
           <w:rPr>
@@ -1766,6 +1812,87 @@
             <w:webHidden/>
           </w:rPr>
           <w:t>24</w:t>
+        </w:r>
+        <w:r>
+          <w:rPr>
+            <w:webHidden/>
+          </w:rPr>
+          <w:fldChar w:fldCharType="end"/>
+        </w:r>
+      </w:hyperlink>
+    </w:p>
+    <w:p>
+      <w:pPr>
+        <w:pStyle w:val="TOC1"/>
+        <w:rPr>
+          <w:rFonts w:eastAsiaTheme="minorEastAsia" w:cstheme="minorBidi"/>
+          <w:b w:val="0"/>
+          <w:caps w:val="0"/>
+          <w:color w:val="auto"/>
+          <w:kern w:val="2"/>
+          <w:sz w:val="22"/>
+          <w14:ligatures w14:val="standardContextual"/>
+        </w:rPr>
+      </w:pPr>
+      <w:hyperlink w:anchor="_Toc155966616" w:history="1">
+        <w:r>
+          <w:rPr>
+            <w:rStyle w:val="Hyperlink"/>
+          </w:rPr>
+          <w:t>7</w:t>
+        </w:r>
+        <w:r>
+          <w:rPr>
+            <w:rFonts w:eastAsiaTheme="minorEastAsia" w:cstheme="minorBidi"/>
+            <w:b w:val="0"/>
+            <w:caps w:val="0"/>
+            <w:color w:val="auto"/>
+            <w:kern w:val="2"/>
+            <w:sz w:val="22"/>
+            <w14:ligatures w14:val="standardContextual"/>
+          </w:rPr>
+          <w:tab/>
+        </w:r>
+        <w:r>
+          <w:rPr>
+            <w:rStyle w:val="Hyperlink"/>
+          </w:rPr>
+          <w:t>bronnenlijst</w:t>
+        </w:r>
+        <w:r>
+          <w:rPr>
+            <w:webHidden/>
+          </w:rPr>
+          <w:tab/>
+        </w:r>
+        <w:r>
+          <w:rPr>
+            <w:webHidden/>
+          </w:rPr>
+          <w:fldChar w:fldCharType="begin"/>
+        </w:r>
+        <w:r>
+          <w:rPr>
+            <w:webHidden/>
+          </w:rPr>
+          <w:instrText xml:space="preserve"> PAGEREF _Toc155966616 \h </w:instrText>
+        </w:r>
+        <w:r>
+          <w:rPr>
+            <w:webHidden/>
+          </w:rPr>
+        </w:r>
+        <w:r>
+          <w:rPr>
+            <w:webHidden/>
+          </w:rPr>
+          <w:fldChar w:fldCharType="separate"/>
+        </w:r>
+        <w:r>
+          <w:rPr>
+            <w:webHidden/>
+          </w:rPr>
+          <w:t>26</w:t>
         </w:r>
         <w:r>
           <w:rPr>
@@ -1805,6 +1932,7 @@
       <w:bookmarkStart w:id="5" w:name="_Toc455750738"/>
       <w:bookmarkStart w:id="6" w:name="_Toc455759782"/>
       <w:bookmarkStart w:id="7" w:name="_Toc536188568"/>
+      <w:bookmarkStart w:id="8" w:name="_Toc155966596"/>
       <w:bookmarkEnd w:id="0"/>
       <w:bookmarkEnd w:id="1"/>
       <w:bookmarkEnd w:id="2"/>
@@ -1816,6 +1944,7 @@
       <w:bookmarkEnd w:id="5"/>
       <w:bookmarkEnd w:id="6"/>
       <w:bookmarkEnd w:id="7"/>
+      <w:bookmarkEnd w:id="8"/>
     </w:p>
     <w:p>
       <w:pPr>
@@ -1833,6 +1962,7 @@
         </w:rPr>
         <w:t xml:space="preserve">De </w:t>
       </w:r>
+      <w:proofErr w:type="spellStart"/>
       <w:r>
         <w:rPr>
           <w:rFonts w:eastAsiaTheme="minorEastAsia"/>
@@ -1841,6 +1971,7 @@
         </w:rPr>
         <w:t>Tautliner</w:t>
       </w:r>
+      <w:proofErr w:type="spellEnd"/>
       <w:r>
         <w:rPr>
           <w:rFonts w:eastAsiaTheme="minorEastAsia"/>
@@ -1931,8 +2062,8 @@
           <w:noProof/>
         </w:rPr>
         <w:drawing>
-          <wp:inline distT="0" distB="0" distL="0" distR="0" wp14:anchorId="25DBD62F" wp14:editId="72DF2FDD">
-            <wp:extent cx="3108960" cy="2331720"/>
+          <wp:inline distT="0" distB="0" distL="0" distR="0" wp14:anchorId="25DBD62F" wp14:editId="4C911A4A">
+            <wp:extent cx="3284220" cy="2463165"/>
             <wp:effectExtent l="0" t="0" r="0" b="0"/>
             <wp:docPr id="389708538" name="Picture 389708538" descr="Pacton-tautliner met unieke Kooiaap-aansluiting voor R. van der Wijst Transport"/>
             <wp:cNvGraphicFramePr>
@@ -1963,7 +2094,7 @@
                   <pic:spPr bwMode="auto">
                     <a:xfrm>
                       <a:off x="0" y="0"/>
-                      <a:ext cx="3108960" cy="2331720"/>
+                      <a:ext cx="3284220" cy="2463165"/>
                     </a:xfrm>
                     <a:prstGeom prst="rect">
                       <a:avLst/>
@@ -2013,9 +2144,11 @@
       <w:r>
         <w:t xml:space="preserve">: </w:t>
       </w:r>
+      <w:proofErr w:type="spellStart"/>
       <w:r>
         <w:t>Tautliner</w:t>
       </w:r>
+      <w:proofErr w:type="spellEnd"/>
     </w:p>
     <w:p>
       <w:pPr>
@@ -2033,6 +2166,7 @@
         </w:rPr>
         <w:t xml:space="preserve">In verband met het zeil van de </w:t>
       </w:r>
+      <w:proofErr w:type="spellStart"/>
       <w:r>
         <w:rPr>
           <w:rFonts w:eastAsiaTheme="minorEastAsia"/>
@@ -2041,6 +2175,7 @@
         </w:rPr>
         <w:t>Tautliner</w:t>
       </w:r>
+      <w:proofErr w:type="spellEnd"/>
       <w:r>
         <w:rPr>
           <w:rFonts w:eastAsiaTheme="minorEastAsia"/>
@@ -2081,6 +2216,7 @@
         </w:rPr>
         <w:t xml:space="preserve"> Om dit tegen te gaan worden </w:t>
       </w:r>
+      <w:proofErr w:type="spellStart"/>
       <w:r>
         <w:rPr>
           <w:rFonts w:eastAsiaTheme="minorEastAsia"/>
@@ -2095,7 +2231,16 @@
           <w:color w:val="auto"/>
           <w:szCs w:val="20"/>
         </w:rPr>
-        <w:t>s verzegelt</w:t>
+        <w:t>s</w:t>
+      </w:r>
+      <w:proofErr w:type="spellEnd"/>
+      <w:r>
+        <w:rPr>
+          <w:rFonts w:eastAsiaTheme="minorEastAsia"/>
+          <w:color w:val="auto"/>
+          <w:szCs w:val="20"/>
+        </w:rPr>
+        <w:t xml:space="preserve"> verzegelt</w:t>
       </w:r>
       <w:r>
         <w:rPr>
@@ -2260,6 +2405,7 @@
         </w:rPr>
         <w:t xml:space="preserve"> het verzegelen van de </w:t>
       </w:r>
+      <w:proofErr w:type="spellStart"/>
       <w:r>
         <w:rPr>
           <w:rFonts w:eastAsiaTheme="minorEastAsia"/>
@@ -2268,6 +2414,7 @@
         </w:rPr>
         <w:t>Tautliner</w:t>
       </w:r>
+      <w:proofErr w:type="spellEnd"/>
       <w:r>
         <w:rPr>
           <w:rFonts w:eastAsiaTheme="minorEastAsia"/>
@@ -2290,14 +2437,24 @@
           <w:color w:val="auto"/>
           <w:szCs w:val="20"/>
         </w:rPr>
-        <w:t xml:space="preserve"> Ulenhof</w:t>
-      </w:r>
+        <w:t xml:space="preserve"> </w:t>
+      </w:r>
+      <w:proofErr w:type="spellStart"/>
       <w:r>
         <w:rPr>
           <w:rFonts w:eastAsiaTheme="minorEastAsia"/>
           <w:color w:val="auto"/>
           <w:szCs w:val="20"/>
         </w:rPr>
+        <w:t>Ulenhof</w:t>
+      </w:r>
+      <w:proofErr w:type="spellEnd"/>
+      <w:r>
+        <w:rPr>
+          <w:rFonts w:eastAsiaTheme="minorEastAsia"/>
+          <w:color w:val="auto"/>
+          <w:szCs w:val="20"/>
+        </w:rPr>
         <w:t xml:space="preserve"> </w:t>
       </w:r>
       <w:r>
@@ -2340,6 +2497,7 @@
         </w:rPr>
         <w:t xml:space="preserve"> de </w:t>
       </w:r>
+      <w:proofErr w:type="spellStart"/>
       <w:r>
         <w:rPr>
           <w:rFonts w:eastAsiaTheme="minorEastAsia"/>
@@ -2348,6 +2506,7 @@
         </w:rPr>
         <w:t>Tautliner</w:t>
       </w:r>
+      <w:proofErr w:type="spellEnd"/>
       <w:r>
         <w:rPr>
           <w:rFonts w:eastAsiaTheme="minorEastAsia"/>
@@ -2364,20 +2523,30 @@
         </w:rPr>
         <w:t xml:space="preserve"> (</w:t>
       </w:r>
+      <w:proofErr w:type="spellStart"/>
       <w:r>
         <w:rPr>
           <w:rFonts w:eastAsiaTheme="minorEastAsia"/>
           <w:color w:val="auto"/>
           <w:szCs w:val="20"/>
         </w:rPr>
-        <w:t xml:space="preserve">Busby, </w:t>
-      </w:r>
+        <w:t>Busby</w:t>
+      </w:r>
+      <w:proofErr w:type="spellEnd"/>
       <w:r>
         <w:rPr>
           <w:rFonts w:eastAsiaTheme="minorEastAsia"/>
           <w:color w:val="auto"/>
           <w:szCs w:val="20"/>
         </w:rPr>
+        <w:t xml:space="preserve">, </w:t>
+      </w:r>
+      <w:r>
+        <w:rPr>
+          <w:rFonts w:eastAsiaTheme="minorEastAsia"/>
+          <w:color w:val="auto"/>
+          <w:szCs w:val="20"/>
+        </w:rPr>
         <w:t xml:space="preserve">Lievestro, </w:t>
       </w:r>
       <w:r>
@@ -2388,6 +2557,7 @@
         </w:rPr>
         <w:t xml:space="preserve">&amp; Van Schip, </w:t>
       </w:r>
+      <w:proofErr w:type="spellStart"/>
       <w:r>
         <w:rPr>
           <w:rFonts w:eastAsiaTheme="minorEastAsia"/>
@@ -2396,6 +2566,7 @@
         </w:rPr>
         <w:t>z.d.</w:t>
       </w:r>
+      <w:proofErr w:type="spellEnd"/>
       <w:r>
         <w:rPr>
           <w:rFonts w:eastAsiaTheme="minorEastAsia"/>
@@ -2423,20 +2594,21 @@
       </w:pPr>
     </w:p>
     <w:p>
-      <w:pPr>
+      <w:r>
         <w:rPr>
           <w:rFonts w:eastAsiaTheme="minorEastAsia"/>
           <w:color w:val="auto"/>
           <w:szCs w:val="20"/>
         </w:rPr>
-      </w:pPr>
+        <w:t>Op dit moment ligt echter de vraag of dit juridisch gezien wel acceptabel i</w:t>
+      </w:r>
       <w:r>
         <w:rPr>
           <w:rFonts w:eastAsiaTheme="minorEastAsia"/>
           <w:color w:val="auto"/>
           <w:szCs w:val="20"/>
         </w:rPr>
-        <w:t>Op dit moment ligt echter de vraag of dit juridisch gezien wel acceptabel i</w:t>
+        <w:t xml:space="preserve">s? Daarnaast is er nog niet bekend wat er organisatorisch allemaal </w:t>
       </w:r>
       <w:r>
         <w:rPr>
@@ -2444,7 +2616,7 @@
           <w:color w:val="auto"/>
           <w:szCs w:val="20"/>
         </w:rPr>
-        <w:t xml:space="preserve">s? Daarnaast is er nog niet bekend wat er organisatorisch allemaal </w:t>
+        <w:t xml:space="preserve">moet veranderen. Met </w:t>
       </w:r>
       <w:r>
         <w:rPr>
@@ -2452,7 +2624,7 @@
           <w:color w:val="auto"/>
           <w:szCs w:val="20"/>
         </w:rPr>
-        <w:t xml:space="preserve">moet veranderen. Met </w:t>
+        <w:t>deze</w:t>
       </w:r>
       <w:r>
         <w:rPr>
@@ -2460,7 +2632,7 @@
           <w:color w:val="auto"/>
           <w:szCs w:val="20"/>
         </w:rPr>
-        <w:t>deze</w:t>
+        <w:t xml:space="preserve"> vraagstuk</w:t>
       </w:r>
       <w:r>
         <w:rPr>
@@ -2468,7 +2640,7 @@
           <w:color w:val="auto"/>
           <w:szCs w:val="20"/>
         </w:rPr>
-        <w:t xml:space="preserve"> vraagstuk</w:t>
+        <w:t xml:space="preserve">ken </w:t>
       </w:r>
       <w:r>
         <w:rPr>
@@ -2476,7 +2648,7 @@
           <w:color w:val="auto"/>
           <w:szCs w:val="20"/>
         </w:rPr>
-        <w:t xml:space="preserve">ken </w:t>
+        <w:t>is</w:t>
       </w:r>
       <w:r>
         <w:rPr>
@@ -2484,29 +2656,47 @@
           <w:color w:val="auto"/>
           <w:szCs w:val="20"/>
         </w:rPr>
-        <w:t>is</w:t>
-      </w:r>
+        <w:t xml:space="preserve"> het projectteam van de minor Smart </w:t>
+      </w:r>
+      <w:proofErr w:type="spellStart"/>
       <w:r>
         <w:rPr>
           <w:rFonts w:eastAsiaTheme="minorEastAsia"/>
           <w:color w:val="auto"/>
           <w:szCs w:val="20"/>
         </w:rPr>
-        <w:t xml:space="preserve"> het projectteam van de minor Smart Industry aan de slag gegaan. </w:t>
-      </w:r>
+        <w:t>Industry</w:t>
+      </w:r>
+      <w:proofErr w:type="spellEnd"/>
       <w:r>
         <w:rPr>
           <w:rFonts w:eastAsiaTheme="minorEastAsia"/>
           <w:color w:val="auto"/>
           <w:szCs w:val="20"/>
         </w:rPr>
+        <w:t xml:space="preserve"> aan de slag gegaan. </w:t>
+      </w:r>
+      <w:r>
+        <w:rPr>
+          <w:rFonts w:eastAsiaTheme="minorEastAsia"/>
+          <w:color w:val="auto"/>
+          <w:szCs w:val="20"/>
+        </w:rPr>
         <w:t xml:space="preserve">Er is concreet onderzoek gedaan naar de volgende </w:t>
       </w:r>
       <w:r>
         <w:t xml:space="preserve">hoofdvraag: </w:t>
       </w:r>
       <w:r>
-        <w:t>"Wat zijn de juridische en organisatorische gevolgen van de voorgestelde oplossing voor het tautliner-beveiligingsprobleem?"</w:t>
+        <w:t xml:space="preserve">"Wat zijn de juridische en organisatorische gevolgen van de voorgestelde oplossing voor het </w:t>
+      </w:r>
+      <w:proofErr w:type="spellStart"/>
+      <w:r>
+        <w:t>tautliner</w:t>
+      </w:r>
+      <w:proofErr w:type="spellEnd"/>
+      <w:r>
+        <w:t>-beveiligingsprobleem?"</w:t>
       </w:r>
     </w:p>
     <w:p>
@@ -2579,19 +2769,26 @@
       <w:pPr>
         <w:pStyle w:val="Heading1"/>
       </w:pPr>
-      <w:bookmarkStart w:id="8" w:name="_Toc155575750"/>
+      <w:bookmarkStart w:id="9" w:name="_Toc155966597"/>
       <w:r>
         <w:t>Achtergrond</w:t>
       </w:r>
-      <w:bookmarkEnd w:id="8"/>
-    </w:p>
-    <w:p>
+      <w:bookmarkEnd w:id="9"/>
+    </w:p>
+    <w:p>
+      <w:pPr>
+        <w:rPr>
+          <w:color w:val="auto"/>
+        </w:rPr>
+      </w:pPr>
       <w:r>
         <w:t xml:space="preserve">In dit hoofdstuk is de achtergrond van het </w:t>
       </w:r>
+      <w:proofErr w:type="spellStart"/>
       <w:r>
         <w:t>Tautliner</w:t>
       </w:r>
+      <w:proofErr w:type="spellEnd"/>
       <w:r>
         <w:t xml:space="preserve"> project beschreven. </w:t>
       </w:r>
@@ -2604,9 +2801,11 @@
       <w:r>
         <w:t xml:space="preserve"> het verzegelen van de </w:t>
       </w:r>
+      <w:proofErr w:type="spellStart"/>
       <w:r>
         <w:t>Tautliner</w:t>
       </w:r>
+      <w:proofErr w:type="spellEnd"/>
       <w:r>
         <w:t xml:space="preserve"> te lezen</w:t>
       </w:r>
@@ -2614,12 +2813,24 @@
         <w:t xml:space="preserve">. </w:t>
       </w:r>
       <w:r>
-        <w:t xml:space="preserve">In de paragraaf die hierna volgt wordt de toekomstige situatie </w:t>
-      </w:r>
-      <w:r>
+        <w:t xml:space="preserve">In de paragraaf die hierna volgt wordt de </w:t>
+      </w:r>
+      <w:r>
+        <w:rPr>
+          <w:color w:val="auto"/>
+        </w:rPr>
+        <w:t xml:space="preserve">toekomstige situatie </w:t>
+      </w:r>
+      <w:r>
+        <w:rPr>
+          <w:color w:val="auto"/>
+        </w:rPr>
         <w:t xml:space="preserve">uitgelegd. </w:t>
       </w:r>
       <w:r>
+        <w:rPr>
+          <w:color w:val="auto"/>
+        </w:rPr>
         <w:t xml:space="preserve"> </w:t>
       </w:r>
     </w:p>
@@ -2632,8 +2843,11 @@
           <w:szCs w:val="20"/>
         </w:rPr>
       </w:pPr>
-      <w:bookmarkStart w:id="9" w:name="_Toc155575751"/>
-      <w:r>
+      <w:bookmarkStart w:id="10" w:name="_Toc155966598"/>
+      <w:r>
+        <w:rPr>
+          <w:color w:val="auto"/>
+        </w:rPr>
         <w:t>H</w:t>
       </w:r>
       <w:r>
@@ -2644,7 +2858,7 @@
         </w:rPr>
         <w:t>uidige situatie</w:t>
       </w:r>
-      <w:bookmarkEnd w:id="9"/>
+      <w:bookmarkEnd w:id="10"/>
     </w:p>
     <w:p>
       <w:r>
@@ -2653,9 +2867,11 @@
       <w:r>
         <w:t xml:space="preserve">een alternatief voor het verzegelen van de </w:t>
       </w:r>
+      <w:proofErr w:type="spellStart"/>
       <w:r>
         <w:t>Tautliner</w:t>
       </w:r>
+      <w:proofErr w:type="spellEnd"/>
       <w:r>
         <w:t xml:space="preserve"> is al enige tijd aan de gang.</w:t>
       </w:r>
@@ -2671,8 +2887,13 @@
       <w:r>
         <w:t xml:space="preserve">middelbare school </w:t>
       </w:r>
-      <w:r>
-        <w:t xml:space="preserve">Ulenhof </w:t>
+      <w:proofErr w:type="spellStart"/>
+      <w:r>
+        <w:t>Ulenhof</w:t>
+      </w:r>
+      <w:proofErr w:type="spellEnd"/>
+      <w:r>
+        <w:t xml:space="preserve"> </w:t>
       </w:r>
       <w:r>
         <w:t>hebben de eerste stappen hierin genomen.</w:t>
@@ -2716,8 +2937,13 @@
       <w:r>
         <w:t xml:space="preserve"> en is aangevuld met informatie uit een interview met </w:t>
       </w:r>
-      <w:r>
-        <w:t xml:space="preserve">Winfred </w:t>
+      <w:proofErr w:type="spellStart"/>
+      <w:r>
+        <w:t>Winfred</w:t>
+      </w:r>
+      <w:proofErr w:type="spellEnd"/>
+      <w:r>
+        <w:t xml:space="preserve"> </w:t>
       </w:r>
       <w:r>
         <w:t xml:space="preserve">Kooij van de douane. </w:t>
@@ -2740,6 +2966,7 @@
         </w:rPr>
         <w:t xml:space="preserve">Verzegelen van </w:t>
       </w:r>
+      <w:proofErr w:type="spellStart"/>
       <w:r>
         <w:rPr>
           <w:b/>
@@ -2754,6 +2981,7 @@
         </w:rPr>
         <w:t>s</w:t>
       </w:r>
+      <w:proofErr w:type="spellEnd"/>
     </w:p>
     <w:p>
       <w:r>
@@ -2825,9 +3053,11 @@
       <w:r>
         <w:t xml:space="preserve">de zegel op de </w:t>
       </w:r>
+      <w:proofErr w:type="spellStart"/>
       <w:r>
         <w:t>Tautliner</w:t>
       </w:r>
+      <w:proofErr w:type="spellEnd"/>
       <w:r>
         <w:t xml:space="preserve"> bevestigd. </w:t>
       </w:r>
@@ -2923,7 +3153,7 @@
               </wp:anchor>
             </w:drawing>
           </mc:Choice>
-          <mc:Fallback xmlns:arto="http://schemas.microsoft.com/office/word/2006/arto" xmlns:a14="http://schemas.microsoft.com/office/drawing/2010/main" xmlns:pic="http://schemas.openxmlformats.org/drawingml/2006/picture" xmlns:a="http://schemas.openxmlformats.org/drawingml/2006/main">
+          <mc:Fallback xmlns:a="http://schemas.openxmlformats.org/drawingml/2006/main" xmlns:pic="http://schemas.openxmlformats.org/drawingml/2006/picture" xmlns:a14="http://schemas.microsoft.com/office/drawing/2010/main" xmlns:arto="http://schemas.microsoft.com/office/word/2006/arto">
             <w:pict w14:anchorId="08FE950C">
               <v:shapetype id="_x0000_t32" coordsize="21600,21600" o:oned="t" filled="f" o:spt="32" path="m,l21600,21600e" w14:anchorId="76009BC8">
                 <v:path fillok="f" arrowok="t" o:connecttype="none"/>
@@ -2996,7 +3226,7 @@
               </wp:anchor>
             </w:drawing>
           </mc:Choice>
-          <mc:Fallback xmlns:arto="http://schemas.microsoft.com/office/word/2006/arto" xmlns:a14="http://schemas.microsoft.com/office/drawing/2010/main" xmlns:pic="http://schemas.openxmlformats.org/drawingml/2006/picture" xmlns:a="http://schemas.openxmlformats.org/drawingml/2006/main">
+          <mc:Fallback xmlns:a="http://schemas.openxmlformats.org/drawingml/2006/main" xmlns:pic="http://schemas.openxmlformats.org/drawingml/2006/picture" xmlns:a14="http://schemas.microsoft.com/office/drawing/2010/main" xmlns:arto="http://schemas.microsoft.com/office/word/2006/arto">
             <w:pict w14:anchorId="468C89C3">
               <v:shape id="Rechte verbindingslijn met pijl 510559508" style="position:absolute;margin-left:77.75pt;margin-top:85.35pt;width:66pt;height:68.4pt;flip:y;z-index:251658241;visibility:visible;mso-wrap-style:square;mso-wrap-distance-left:9pt;mso-wrap-distance-top:0;mso-wrap-distance-right:9pt;mso-wrap-distance-bottom:0;mso-position-horizontal:absolute;mso-position-horizontal-relative:text;mso-position-vertical:absolute;mso-position-vertical-relative:text" o:spid="_x0000_s1026" strokecolor="#e50056 [3215]" strokeweight="3pt" type="#_x0000_t32" o:gfxdata="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" w14:anchorId="32FE4187">
                 <v:stroke joinstyle="miter" endarrow="block"/>
@@ -3161,7 +3391,31 @@
         <w:t>zegel die</w:t>
       </w:r>
       <w:r>
-        <w:t xml:space="preserve"> voldoet aan de normen van de International Organization for Standardization (ISO).</w:t>
+        <w:t xml:space="preserve"> voldoet aan de normen van de International </w:t>
+      </w:r>
+      <w:proofErr w:type="spellStart"/>
+      <w:r>
+        <w:t>Organization</w:t>
+      </w:r>
+      <w:proofErr w:type="spellEnd"/>
+      <w:r>
+        <w:t xml:space="preserve"> </w:t>
+      </w:r>
+      <w:proofErr w:type="spellStart"/>
+      <w:r>
+        <w:t>for</w:t>
+      </w:r>
+      <w:proofErr w:type="spellEnd"/>
+      <w:r>
+        <w:t xml:space="preserve"> </w:t>
+      </w:r>
+      <w:proofErr w:type="spellStart"/>
+      <w:r>
+        <w:t>Standardization</w:t>
+      </w:r>
+      <w:proofErr w:type="spellEnd"/>
+      <w:r>
+        <w:t xml:space="preserve"> (ISO).</w:t>
       </w:r>
       <w:r>
         <w:t xml:space="preserve"> </w:t>
@@ -3249,6 +3503,7 @@
         </w:rPr>
         <w:t xml:space="preserve">Controleren van </w:t>
       </w:r>
+      <w:proofErr w:type="spellStart"/>
       <w:r>
         <w:rPr>
           <w:b/>
@@ -3263,14 +3518,17 @@
         </w:rPr>
         <w:t>s</w:t>
       </w:r>
+      <w:proofErr w:type="spellEnd"/>
     </w:p>
     <w:p>
       <w:r>
         <w:t xml:space="preserve">Tijdens het transport wordt de </w:t>
       </w:r>
+      <w:proofErr w:type="spellStart"/>
       <w:r>
         <w:t>Tautliner</w:t>
       </w:r>
+      <w:proofErr w:type="spellEnd"/>
       <w:r>
         <w:t xml:space="preserve"> op verschillende aspecten gecontroleerd</w:t>
       </w:r>
@@ -3340,9 +3598,11 @@
       <w:r>
         <w:t xml:space="preserve"> elke </w:t>
       </w:r>
+      <w:proofErr w:type="spellStart"/>
       <w:r>
         <w:t>Tautliner</w:t>
       </w:r>
+      <w:proofErr w:type="spellEnd"/>
       <w:r>
         <w:t xml:space="preserve"> gecontroleerd tijdens zijn rit. </w:t>
       </w:r>
@@ -3408,11 +3668,16 @@
       <w:r>
         <w:t xml:space="preserve">van </w:t>
       </w:r>
+      <w:proofErr w:type="spellStart"/>
       <w:r>
         <w:t>Tautliner</w:t>
       </w:r>
       <w:r>
-        <w:t xml:space="preserve">s tussen Nederland en het Verenigd Koninkrijk. </w:t>
+        <w:t>s</w:t>
+      </w:r>
+      <w:proofErr w:type="spellEnd"/>
+      <w:r>
+        <w:t xml:space="preserve"> tussen Nederland en het Verenigd Koninkrijk. </w:t>
       </w:r>
       <w:r>
         <w:t xml:space="preserve">Het diagram is </w:t>
@@ -3520,8 +3785,11 @@
           <w:color w:val="auto"/>
         </w:rPr>
       </w:pPr>
-      <w:bookmarkStart w:id="10" w:name="_Toc155575752"/>
-      <w:r>
+      <w:bookmarkStart w:id="11" w:name="_Toc155966599"/>
+      <w:r>
+        <w:rPr>
+          <w:color w:val="auto"/>
+        </w:rPr>
         <w:t>T</w:t>
       </w:r>
       <w:r>
@@ -3531,7 +3799,7 @@
         </w:rPr>
         <w:t>oekomstige situatie</w:t>
       </w:r>
-      <w:bookmarkEnd w:id="10"/>
+      <w:bookmarkEnd w:id="11"/>
     </w:p>
     <w:p>
       <w:pPr>
@@ -3587,7 +3855,23 @@
           <w:bCs/>
           <w:color w:val="auto"/>
         </w:rPr>
-        <w:t xml:space="preserve">door Corné de Ruijt, student aan de Hogeschool Windesheim. </w:t>
+        <w:t xml:space="preserve">door Corné de </w:t>
+      </w:r>
+      <w:proofErr w:type="spellStart"/>
+      <w:r>
+        <w:rPr>
+          <w:bCs/>
+          <w:color w:val="auto"/>
+        </w:rPr>
+        <w:t>Ruijt</w:t>
+      </w:r>
+      <w:proofErr w:type="spellEnd"/>
+      <w:r>
+        <w:rPr>
+          <w:bCs/>
+          <w:color w:val="auto"/>
+        </w:rPr>
+        <w:t xml:space="preserve">, student aan de Hogeschool Windesheim. </w:t>
       </w:r>
     </w:p>
     <w:p>
@@ -3829,7 +4113,15 @@
         <w:t xml:space="preserve">s </w:t>
       </w:r>
       <w:r>
-        <w:t>(De Ruijt, 2023)</w:t>
+        <w:t xml:space="preserve">(De </w:t>
+      </w:r>
+      <w:proofErr w:type="spellStart"/>
+      <w:r>
+        <w:t>Ruijt</w:t>
+      </w:r>
+      <w:proofErr w:type="spellEnd"/>
+      <w:r>
+        <w:t>, 2023)</w:t>
       </w:r>
     </w:p>
     <w:p>
@@ -4195,7 +4487,15 @@
         <w:t>: scenario 1</w:t>
       </w:r>
       <w:r>
-        <w:t xml:space="preserve"> (De Ruijt, 2023)</w:t>
+        <w:t xml:space="preserve"> (De </w:t>
+      </w:r>
+      <w:proofErr w:type="spellStart"/>
+      <w:r>
+        <w:t>Ruijt</w:t>
+      </w:r>
+      <w:proofErr w:type="spellEnd"/>
+      <w:r>
+        <w:t>, 2023)</w:t>
       </w:r>
     </w:p>
     <w:p>
@@ -4348,7 +4648,15 @@
         <w:t>: scenario 2</w:t>
       </w:r>
       <w:r>
-        <w:t xml:space="preserve"> (De Ruijt, 2023)</w:t>
+        <w:t xml:space="preserve"> (De </w:t>
+      </w:r>
+      <w:proofErr w:type="spellStart"/>
+      <w:r>
+        <w:t>Ruijt</w:t>
+      </w:r>
+      <w:proofErr w:type="spellEnd"/>
+      <w:r>
+        <w:t>, 2023)</w:t>
       </w:r>
     </w:p>
     <w:p/>
@@ -4497,7 +4805,15 @@
         <w:t>: scenario 3</w:t>
       </w:r>
       <w:r>
-        <w:t xml:space="preserve"> (De Ruijt, 2023)</w:t>
+        <w:t xml:space="preserve"> (De </w:t>
+      </w:r>
+      <w:proofErr w:type="spellStart"/>
+      <w:r>
+        <w:t>Ruijt</w:t>
+      </w:r>
+      <w:proofErr w:type="spellEnd"/>
+      <w:r>
+        <w:t>, 2023)</w:t>
       </w:r>
     </w:p>
     <w:p>
@@ -4723,11 +5039,16 @@
       <w:r>
         <w:t xml:space="preserve">Het stroomschema gaat over internationaal transport van </w:t>
       </w:r>
+      <w:proofErr w:type="spellStart"/>
       <w:r>
         <w:t>Tautliner</w:t>
       </w:r>
       <w:r>
-        <w:t>s tussen Nederland en het Verenigd Koninkrijk. Het diagram is gemaakt</w:t>
+        <w:t>s</w:t>
+      </w:r>
+      <w:proofErr w:type="spellEnd"/>
+      <w:r>
+        <w:t xml:space="preserve"> tussen Nederland en het Verenigd Koninkrijk. Het diagram is gemaakt</w:t>
       </w:r>
       <w:r>
         <w:t xml:space="preserve"> </w:t>
@@ -4865,11 +5186,11 @@
       <w:pPr>
         <w:pStyle w:val="Heading1"/>
       </w:pPr>
-      <w:bookmarkStart w:id="11" w:name="_Toc155575753"/>
+      <w:bookmarkStart w:id="12" w:name="_Toc155966600"/>
       <w:r>
         <w:t>Wat zijn de juridische consequenties van het implementeren van camera's, data en AI voor vrachtbeveiliging?</w:t>
       </w:r>
-      <w:bookmarkEnd w:id="11"/>
+      <w:bookmarkEnd w:id="12"/>
     </w:p>
     <w:p>
       <w:r>
@@ -4907,15 +5228,15 @@
       <w:pPr>
         <w:pStyle w:val="Heading2"/>
       </w:pPr>
-      <w:bookmarkStart w:id="12" w:name="_Ref153883543"/>
-      <w:bookmarkStart w:id="13" w:name="_Ref153883560"/>
-      <w:bookmarkStart w:id="14" w:name="_Toc155575754"/>
+      <w:bookmarkStart w:id="13" w:name="_Ref153883543"/>
+      <w:bookmarkStart w:id="14" w:name="_Ref153883560"/>
+      <w:bookmarkStart w:id="15" w:name="_Toc155966601"/>
       <w:r>
         <w:t>Wetten met betrekking tot camera’s</w:t>
       </w:r>
-      <w:bookmarkEnd w:id="12"/>
       <w:bookmarkEnd w:id="13"/>
       <w:bookmarkEnd w:id="14"/>
+      <w:bookmarkEnd w:id="15"/>
     </w:p>
     <w:p>
       <w:r>
@@ -4981,16 +5302,16 @@
       <w:r>
         <w:t xml:space="preserve">het gebruik van persoonlijke gegevens, inclusief </w:t>
       </w:r>
-      <w:commentRangeStart w:id="15"/>
+      <w:commentRangeStart w:id="16"/>
       <w:r>
         <w:t>cameratoezicht</w:t>
       </w:r>
-      <w:commentRangeEnd w:id="15"/>
+      <w:commentRangeEnd w:id="16"/>
       <w:r>
         <w:rPr>
           <w:rStyle w:val="CommentReference"/>
         </w:rPr>
-        <w:commentReference w:id="15"/>
+        <w:commentReference w:id="16"/>
       </w:r>
       <w:r>
         <w:t xml:space="preserve">. </w:t>
@@ -5031,8 +5352,13 @@
       <w:r>
         <w:t xml:space="preserve">Om ervoor te zorgen dat betrokkenen hun rechten kunnen uitoefenen, waaronder het recht op inzage, rectificatie, </w:t>
       </w:r>
-      <w:r>
-        <w:t>wissing van gegevens</w:t>
+      <w:proofErr w:type="spellStart"/>
+      <w:r>
+        <w:t>wissing</w:t>
+      </w:r>
+      <w:proofErr w:type="spellEnd"/>
+      <w:r>
+        <w:t xml:space="preserve"> van gegevens</w:t>
       </w:r>
       <w:r>
         <w:t>, beperking van verwerking, bezwaar tegen verwerking en gegevensoverdraagbaarheid (Artikel 15-22 AVG), is transparantie en toegankelijkheid van informatie essentieel.</w:t>
@@ -5047,17 +5373,42 @@
     <w:p/>
     <w:p>
       <w:r>
-        <w:t xml:space="preserve">Ten slotte, bij projecten met een mogelijk hoog risico voor de rechten en vrijheden van natuurlijke personen, vereist Artikel 35 AVG het uitvoeren van een Data Protection Impact Assessment </w:t>
-      </w:r>
-      <w:commentRangeStart w:id="16"/>
+        <w:t xml:space="preserve">Ten slotte, bij projecten met een mogelijk hoog risico voor de rechten en vrijheden van natuurlijke personen, vereist Artikel 35 AVG het uitvoeren van een Data </w:t>
+      </w:r>
+      <w:proofErr w:type="spellStart"/>
+      <w:r>
+        <w:t>Protection</w:t>
+      </w:r>
+      <w:proofErr w:type="spellEnd"/>
+      <w:r>
+        <w:t xml:space="preserve"> Impact Assessment </w:t>
+      </w:r>
       <w:commentRangeStart w:id="17"/>
+      <w:commentRangeStart w:id="18"/>
       <w:r>
         <w:t>(</w:t>
       </w:r>
-      <w:commentRangeStart w:id="18"/>
+      <w:commentRangeStart w:id="19"/>
       <w:r>
         <w:t>DPIA</w:t>
       </w:r>
+      <w:commentRangeEnd w:id="19"/>
+      <w:r>
+        <w:rPr>
+          <w:rStyle w:val="CommentReference"/>
+        </w:rPr>
+        <w:commentReference w:id="19"/>
+      </w:r>
+      <w:r>
+        <w:t>).</w:t>
+      </w:r>
+      <w:commentRangeEnd w:id="17"/>
+      <w:r>
+        <w:rPr>
+          <w:rStyle w:val="CommentReference"/>
+        </w:rPr>
+        <w:commentReference w:id="17"/>
+      </w:r>
       <w:commentRangeEnd w:id="18"/>
       <w:r>
         <w:rPr>
@@ -5065,192 +5416,193 @@
         </w:rPr>
         <w:commentReference w:id="18"/>
       </w:r>
-      <w:r>
-        <w:t>).</w:t>
-      </w:r>
-      <w:commentRangeEnd w:id="16"/>
+    </w:p>
+    <w:p/>
+    <w:p>
+      <w:r>
+        <w:t xml:space="preserve">Andere relevante wetten zijn onder meer de Wet politiegegevens (2008), die de regels voor het gebruik van camera’s door de politie vaststelt en de telecommunicatiewet (2012), die de inzet van cameratoezicht op openbare plaatsen reguleert. </w:t>
+      </w:r>
+    </w:p>
+    <w:p>
+      <w:pPr>
+        <w:pStyle w:val="Heading2"/>
+      </w:pPr>
+      <w:bookmarkStart w:id="20" w:name="_Toc155966602"/>
+      <w:r>
+        <w:t>Wetten met betrekking tot Data</w:t>
+      </w:r>
+      <w:bookmarkEnd w:id="20"/>
+    </w:p>
+    <w:p>
+      <w:pPr>
+        <w:pStyle w:val="Heading3"/>
+      </w:pPr>
+      <w:bookmarkStart w:id="21" w:name="_Toc155966603"/>
+      <w:r>
+        <w:t>Algemene verordening gegevensbescherming (AVG)</w:t>
+      </w:r>
+      <w:bookmarkEnd w:id="21"/>
+    </w:p>
+    <w:p>
+      <w:r>
+        <w:t xml:space="preserve">25 </w:t>
+      </w:r>
+      <w:r>
+        <w:t>mei 2018 werd</w:t>
+      </w:r>
+      <w:r>
+        <w:t xml:space="preserve"> het Europese privacy recht flink veranderd</w:t>
+      </w:r>
+      <w:r>
+        <w:t xml:space="preserve">. De privacyrichtlijn </w:t>
+      </w:r>
+      <w:r>
+        <w:t>(</w:t>
+      </w:r>
+      <w:r>
+        <w:t>95/46/EC</w:t>
+      </w:r>
+      <w:r>
+        <w:t>)</w:t>
+      </w:r>
+      <w:r>
+        <w:t xml:space="preserve"> is vervangen door </w:t>
+      </w:r>
+      <w:r>
+        <w:t>de AVG</w:t>
+      </w:r>
+      <w:r>
+        <w:t xml:space="preserve"> 2016/679</w:t>
+      </w:r>
+      <w:r>
+        <w:t xml:space="preserve"> (AVG. General Data </w:t>
+      </w:r>
+      <w:proofErr w:type="spellStart"/>
+      <w:r>
+        <w:t>Protection</w:t>
+      </w:r>
+      <w:proofErr w:type="spellEnd"/>
+      <w:r>
+        <w:t xml:space="preserve"> </w:t>
+      </w:r>
+      <w:proofErr w:type="spellStart"/>
+      <w:r>
+        <w:t>Regulation</w:t>
+      </w:r>
+      <w:proofErr w:type="spellEnd"/>
+      <w:r>
+        <w:t xml:space="preserve">, GDPR) en </w:t>
+      </w:r>
+      <w:r>
+        <w:t xml:space="preserve">de Wet bescherming </w:t>
+      </w:r>
+      <w:r>
+        <w:t>persoonsgegevens is ingetrokken</w:t>
+      </w:r>
+      <w:r>
+        <w:t>.</w:t>
+      </w:r>
+    </w:p>
+    <w:p/>
+    <w:p>
+      <w:r>
+        <w:t xml:space="preserve">De AVG is ingevoerd </w:t>
+      </w:r>
+      <w:r>
+        <w:t>op 25 mei 2018</w:t>
+      </w:r>
+      <w:r>
+        <w:t xml:space="preserve"> door de snelle technologische ontwikkelingen verwerken en </w:t>
+      </w:r>
+      <w:r>
+        <w:t>bedrijven en overheden wereldwijd steeds meer gegevens over personen.</w:t>
+      </w:r>
+      <w:r>
+        <w:t xml:space="preserve"> Het doel is hiermee </w:t>
+      </w:r>
+      <w:r>
+        <w:t xml:space="preserve">het beschermen van natuurlijke personen op de manier dat zij controle houden over </w:t>
+      </w:r>
+      <w:r>
+        <w:t xml:space="preserve">desbetreffende persoonlijke gegevens. </w:t>
+      </w:r>
+      <w:r>
+        <w:t xml:space="preserve">Voor bedrijven en overheden moet het daarnaast goed beschreven staan wat zij wel en niet mogen doen met persoonsgegevens. </w:t>
+      </w:r>
+      <w:r>
+        <w:t xml:space="preserve">Met de AVG worden </w:t>
+      </w:r>
+      <w:r>
+        <w:t xml:space="preserve">de grondrechten en fundamentele vrijheden van natuurlijke personen beschermd, met name </w:t>
+      </w:r>
+      <w:r>
+        <w:t>het recht op bescherming van persoonsgegevens.</w:t>
+      </w:r>
+      <w:r>
+        <w:t xml:space="preserve"> De bescherming mag niet leiden tot een beperking of verbod </w:t>
+      </w:r>
+      <w:r>
+        <w:t>op het vrije verkeer van persoonlijke gegevens (Verder toegelicht in Artikel 1 AVG).</w:t>
+      </w:r>
+      <w:r>
+        <w:t xml:space="preserve"> </w:t>
+      </w:r>
+    </w:p>
+    <w:p/>
+    <w:p>
+      <w:r>
+        <w:t xml:space="preserve">De AVG is van toepassing op het moment dat er gedeeltelijk of volledig </w:t>
+      </w:r>
+      <w:r>
+        <w:t xml:space="preserve">automatisch </w:t>
+      </w:r>
+      <w:r>
+        <w:t>persoons</w:t>
+      </w:r>
+      <w:r>
+        <w:t xml:space="preserve">gegevens worden verwerkt en op de verwerking van persoonsgegevens die in een bestand zijn of kunnen worden </w:t>
+      </w:r>
+      <w:r>
+        <w:t>opgenomen (</w:t>
+      </w:r>
+      <w:commentRangeStart w:id="22"/>
+      <w:r>
+        <w:t>Artikel 2 lid 1 AVG</w:t>
+      </w:r>
+      <w:commentRangeEnd w:id="22"/>
       <w:r>
         <w:rPr>
           <w:rStyle w:val="CommentReference"/>
         </w:rPr>
-        <w:commentReference w:id="16"/>
-      </w:r>
-      <w:commentRangeEnd w:id="17"/>
+        <w:commentReference w:id="22"/>
+      </w:r>
+      <w:r>
+        <w:t>)</w:t>
+      </w:r>
+      <w:r>
+        <w:t>.</w:t>
+      </w:r>
+      <w:r>
+        <w:t xml:space="preserve"> </w:t>
+      </w:r>
+      <w:r>
+        <w:t xml:space="preserve">Wat belangrijk is om te weten bij het ontstaan van de AVG is dat bijvoorbeeld in </w:t>
+      </w:r>
+      <w:r>
+        <w:t xml:space="preserve">de </w:t>
+      </w:r>
+      <w:commentRangeStart w:id="23"/>
+      <w:proofErr w:type="spellStart"/>
+      <w:r>
+        <w:t>Breyer</w:t>
+      </w:r>
+      <w:commentRangeEnd w:id="23"/>
+      <w:proofErr w:type="spellEnd"/>
       <w:r>
         <w:rPr>
           <w:rStyle w:val="CommentReference"/>
         </w:rPr>
-        <w:commentReference w:id="17"/>
-      </w:r>
-    </w:p>
-    <w:p/>
-    <w:p>
-      <w:r>
-        <w:t xml:space="preserve">Andere relevante wetten zijn onder meer de Wet politiegegevens (2008), die de regels voor het gebruik van camera’s door de politie vaststelt en de telecommunicatiewet (2012), die de inzet van cameratoezicht op openbare plaatsen reguleert. </w:t>
-      </w:r>
-    </w:p>
-    <w:p>
-      <w:pPr>
-        <w:pStyle w:val="Heading2"/>
-      </w:pPr>
-      <w:bookmarkStart w:id="19" w:name="_Toc155575755"/>
-      <w:r>
-        <w:t>Wetten met betrekking tot Data</w:t>
-      </w:r>
-      <w:bookmarkEnd w:id="19"/>
-    </w:p>
-    <w:p>
-      <w:pPr>
-        <w:pStyle w:val="Heading3"/>
-      </w:pPr>
-      <w:bookmarkStart w:id="20" w:name="_Toc155575756"/>
-      <w:r>
-        <w:t>Algemene verordening gegevensbescherming (AVG)</w:t>
-      </w:r>
-      <w:bookmarkEnd w:id="20"/>
-    </w:p>
-    <w:p>
-      <w:r>
-        <w:t xml:space="preserve">25 </w:t>
-      </w:r>
-      <w:r>
-        <w:t>mei 2018 werd</w:t>
-      </w:r>
-      <w:r>
-        <w:t xml:space="preserve"> het Europese privacy recht flink veranderd</w:t>
-      </w:r>
-      <w:r>
-        <w:t xml:space="preserve">. De privacyrichtlijn </w:t>
-      </w:r>
-      <w:r>
-        <w:t>(</w:t>
-      </w:r>
-      <w:r>
-        <w:t>95/46/EC</w:t>
-      </w:r>
-      <w:r>
-        <w:t>)</w:t>
-      </w:r>
-      <w:r>
-        <w:t xml:space="preserve"> is vervangen door </w:t>
-      </w:r>
-      <w:r>
-        <w:t>de AVG</w:t>
-      </w:r>
-      <w:r>
-        <w:t xml:space="preserve"> 2016/679</w:t>
-      </w:r>
-      <w:r>
-        <w:t xml:space="preserve"> (AVG. General Data Protection Regulation, GDPR) en </w:t>
-      </w:r>
-      <w:r>
-        <w:t xml:space="preserve">de Wet bescherming </w:t>
-      </w:r>
-      <w:r>
-        <w:t>persoonsgegevens is ingetrokken</w:t>
-      </w:r>
-      <w:r>
-        <w:t>.</w:t>
-      </w:r>
-    </w:p>
-    <w:p/>
-    <w:p>
-      <w:r>
-        <w:t xml:space="preserve">De AVG is ingevoerd </w:t>
-      </w:r>
-      <w:r>
-        <w:t>op 25 mei 2018</w:t>
-      </w:r>
-      <w:r>
-        <w:t xml:space="preserve"> door de snelle technologische ontwikkelingen verwerken en </w:t>
-      </w:r>
-      <w:r>
-        <w:t>bedrijven en overheden wereldwijd steeds meer gegevens over personen.</w:t>
-      </w:r>
-      <w:r>
-        <w:t xml:space="preserve"> Het doel is hiermee </w:t>
-      </w:r>
-      <w:r>
-        <w:t xml:space="preserve">het beschermen van natuurlijke personen op de manier dat zij controle houden over </w:t>
-      </w:r>
-      <w:r>
-        <w:t xml:space="preserve">desbetreffende persoonlijke gegevens. </w:t>
-      </w:r>
-      <w:r>
-        <w:t xml:space="preserve">Voor bedrijven en overheden moet het daarnaast goed beschreven staan wat zij wel en niet mogen doen met persoonsgegevens. </w:t>
-      </w:r>
-      <w:r>
-        <w:t xml:space="preserve">Met de AVG worden </w:t>
-      </w:r>
-      <w:r>
-        <w:t xml:space="preserve">de grondrechten en fundamentele vrijheden van natuurlijke personen beschermd, met name </w:t>
-      </w:r>
-      <w:r>
-        <w:t>het recht op bescherming van persoonsgegevens.</w:t>
-      </w:r>
-      <w:r>
-        <w:t xml:space="preserve"> De bescherming mag niet leiden tot een beperking of verbod </w:t>
-      </w:r>
-      <w:r>
-        <w:t>op het vrije verkeer van persoonlijke gegevens (Verder toegelicht in Artikel 1 AVG).</w:t>
-      </w:r>
-      <w:r>
-        <w:t xml:space="preserve"> </w:t>
-      </w:r>
-    </w:p>
-    <w:p/>
-    <w:p>
-      <w:r>
-        <w:t xml:space="preserve">De AVG is van toepassing op het moment dat er gedeeltelijk of volledig </w:t>
-      </w:r>
-      <w:r>
-        <w:t xml:space="preserve">automatisch </w:t>
-      </w:r>
-      <w:r>
-        <w:t>persoons</w:t>
-      </w:r>
-      <w:r>
-        <w:t xml:space="preserve">gegevens worden verwerkt en op de verwerking van persoonsgegevens die in een bestand zijn of kunnen worden </w:t>
-      </w:r>
-      <w:r>
-        <w:t>opgenomen (</w:t>
-      </w:r>
-      <w:commentRangeStart w:id="21"/>
-      <w:r>
-        <w:t>Artikel 2 lid 1 AVG</w:t>
-      </w:r>
-      <w:commentRangeEnd w:id="21"/>
-      <w:r>
-        <w:rPr>
-          <w:rStyle w:val="CommentReference"/>
-        </w:rPr>
-        <w:commentReference w:id="21"/>
-      </w:r>
-      <w:r>
-        <w:t>)</w:t>
-      </w:r>
-      <w:r>
-        <w:t>.</w:t>
-      </w:r>
-      <w:r>
-        <w:t xml:space="preserve"> </w:t>
-      </w:r>
-      <w:r>
-        <w:t xml:space="preserve">Wat belangrijk is om te weten bij het ontstaan van de AVG is dat bijvoorbeeld in </w:t>
-      </w:r>
-      <w:r>
-        <w:t xml:space="preserve">de </w:t>
-      </w:r>
-      <w:commentRangeStart w:id="22"/>
-      <w:r>
-        <w:t>Breyer</w:t>
-      </w:r>
-      <w:commentRangeEnd w:id="22"/>
-      <w:r>
-        <w:rPr>
-          <w:rStyle w:val="CommentReference"/>
-        </w:rPr>
-        <w:commentReference w:id="22"/>
+        <w:commentReference w:id="23"/>
       </w:r>
       <w:r>
         <w:t xml:space="preserve">-arrest </w:t>
@@ -5336,16 +5688,16 @@
       <w:r>
         <w:t xml:space="preserve">Titel V, Hoofdstuk 2, </w:t>
       </w:r>
-      <w:commentRangeStart w:id="23"/>
+      <w:commentRangeStart w:id="24"/>
       <w:r>
         <w:t>VEU</w:t>
       </w:r>
-      <w:commentRangeEnd w:id="23"/>
+      <w:commentRangeEnd w:id="24"/>
       <w:r>
         <w:rPr>
           <w:rStyle w:val="CommentReference"/>
         </w:rPr>
-        <w:commentReference w:id="23"/>
+        <w:commentReference w:id="24"/>
       </w:r>
       <w:r>
         <w:t>)</w:t>
@@ -5554,16 +5906,16 @@
       <w:r>
         <w:t xml:space="preserve"> 6 lid 4 </w:t>
       </w:r>
-      <w:commentRangeStart w:id="24"/>
+      <w:commentRangeStart w:id="25"/>
       <w:r>
         <w:t>AVG</w:t>
       </w:r>
-      <w:commentRangeEnd w:id="24"/>
+      <w:commentRangeEnd w:id="25"/>
       <w:r>
         <w:rPr>
           <w:rStyle w:val="CommentReference"/>
         </w:rPr>
-        <w:commentReference w:id="24"/>
+        <w:commentReference w:id="25"/>
       </w:r>
       <w:r>
         <w:t>), het zgn. doelbindingsbeginsel.</w:t>
@@ -6123,10 +6475,18 @@
         <w:t>verricht door een stichting, een vereniging of een andere instantie zonder winstoogmerk die op politiek</w:t>
       </w:r>
       <w:r>
-        <w:t>, levensbeschouwelijk, godsdienstig of vakbondigs</w:t>
-      </w:r>
-      <w:r>
-        <w:t xml:space="preserve">gebied werkzaam </w:t>
+        <w:t xml:space="preserve">, levensbeschouwelijk, godsdienstig of </w:t>
+      </w:r>
+      <w:proofErr w:type="spellStart"/>
+      <w:r>
+        <w:t>vakbondigs</w:t>
+      </w:r>
+      <w:r>
+        <w:t>gebied</w:t>
+      </w:r>
+      <w:proofErr w:type="spellEnd"/>
+      <w:r>
+        <w:t xml:space="preserve"> werkzaam </w:t>
       </w:r>
       <w:r>
         <w:t>is, in het kader van haar gerechtvaardig</w:t>
@@ -6272,11 +6632,11 @@
       <w:pPr>
         <w:pStyle w:val="Heading2"/>
       </w:pPr>
-      <w:bookmarkStart w:id="25" w:name="_Toc155575757"/>
+      <w:bookmarkStart w:id="26" w:name="_Toc155966604"/>
       <w:r>
         <w:t>Wetten met betrekking tot AI</w:t>
       </w:r>
-      <w:bookmarkEnd w:id="25"/>
+      <w:bookmarkEnd w:id="26"/>
     </w:p>
     <w:p>
       <w:r>
@@ -6289,7 +6649,15 @@
         <w:t xml:space="preserve">die de ethiek en wettelijke aspecten van deze </w:t>
       </w:r>
       <w:r>
-        <w:t xml:space="preserve">nieuwe technnologie reguleren. </w:t>
+        <w:t xml:space="preserve">nieuwe </w:t>
+      </w:r>
+      <w:proofErr w:type="spellStart"/>
+      <w:r>
+        <w:t>technnologie</w:t>
+      </w:r>
+      <w:proofErr w:type="spellEnd"/>
+      <w:r>
+        <w:t xml:space="preserve"> reguleren. </w:t>
       </w:r>
       <w:r>
         <w:t xml:space="preserve">Hieronder </w:t>
@@ -6302,11 +6670,11 @@
       <w:pPr>
         <w:pStyle w:val="Heading3"/>
       </w:pPr>
-      <w:bookmarkStart w:id="26" w:name="_Toc155575758"/>
+      <w:bookmarkStart w:id="27" w:name="_Toc155966605"/>
       <w:r>
         <w:t>Algemene Verordening Gegevensbescherming (AVG)</w:t>
       </w:r>
-      <w:bookmarkEnd w:id="26"/>
+      <w:bookmarkEnd w:id="27"/>
     </w:p>
     <w:p>
       <w:r>
@@ -6380,11 +6748,11 @@
       <w:pPr>
         <w:pStyle w:val="Heading3"/>
       </w:pPr>
-      <w:bookmarkStart w:id="27" w:name="_Toc155575759"/>
+      <w:bookmarkStart w:id="28" w:name="_Toc155966606"/>
       <w:r>
         <w:t>Wet politiegegevens</w:t>
       </w:r>
-      <w:bookmarkEnd w:id="27"/>
+      <w:bookmarkEnd w:id="28"/>
     </w:p>
     <w:p>
       <w:r>
@@ -6398,11 +6766,11 @@
       <w:pPr>
         <w:pStyle w:val="Heading3"/>
       </w:pPr>
-      <w:bookmarkStart w:id="28" w:name="_Toc155575760"/>
+      <w:bookmarkStart w:id="29" w:name="_Toc155966607"/>
       <w:r>
         <w:t>Telecommunicatiewet</w:t>
       </w:r>
-      <w:bookmarkEnd w:id="28"/>
+      <w:bookmarkEnd w:id="29"/>
     </w:p>
     <w:p>
       <w:r>
@@ -6413,11 +6781,11 @@
       <w:pPr>
         <w:pStyle w:val="Heading3"/>
       </w:pPr>
-      <w:bookmarkStart w:id="29" w:name="_Toc155575761"/>
+      <w:bookmarkStart w:id="30" w:name="_Toc155966608"/>
       <w:r>
         <w:t>EVRM</w:t>
       </w:r>
-      <w:bookmarkEnd w:id="29"/>
+      <w:bookmarkEnd w:id="30"/>
     </w:p>
     <w:p>
       <w:r>
@@ -6428,24 +6796,34 @@
       <w:pPr>
         <w:pStyle w:val="Heading3"/>
       </w:pPr>
-      <w:bookmarkStart w:id="30" w:name="_Toc155575762"/>
+      <w:bookmarkStart w:id="31" w:name="_Toc155966609"/>
       <w:r>
         <w:t xml:space="preserve">Wet op de inlichtingen- en veiligheidsdiensten </w:t>
       </w:r>
       <w:r>
         <w:t>(</w:t>
       </w:r>
+      <w:proofErr w:type="spellStart"/>
       <w:r>
         <w:t>Wiv</w:t>
       </w:r>
+      <w:proofErr w:type="spellEnd"/>
       <w:r>
         <w:t>)</w:t>
       </w:r>
-      <w:bookmarkEnd w:id="30"/>
-    </w:p>
-    <w:p>
-      <w:r>
-        <w:t>De Wiv komt in actie als het gaat om nationale veiligheid en het gebruik van gegevens door inlichtingen- en veiligheidsdiensten. Hier wordt duidelijk gemaakt dat AI ook onder het vergrootglas van deze wet valt.</w:t>
+      <w:bookmarkEnd w:id="31"/>
+    </w:p>
+    <w:p>
+      <w:r>
+        <w:t xml:space="preserve">De </w:t>
+      </w:r>
+      <w:proofErr w:type="spellStart"/>
+      <w:r>
+        <w:t>Wiv</w:t>
+      </w:r>
+      <w:proofErr w:type="spellEnd"/>
+      <w:r>
+        <w:t xml:space="preserve"> komt in actie als het gaat om nationale veiligheid en het gebruik van gegevens door inlichtingen- en veiligheidsdiensten. Hier wordt duidelijk gemaakt dat AI ook onder het vergrootglas van deze wet valt.</w:t>
       </w:r>
     </w:p>
     <w:p/>
@@ -6459,11 +6837,11 @@
       <w:pPr>
         <w:pStyle w:val="Heading1"/>
       </w:pPr>
-      <w:bookmarkStart w:id="31" w:name="_Toc155575763"/>
+      <w:bookmarkStart w:id="32" w:name="_Toc155966610"/>
       <w:r>
         <w:t>Zijn er aanpassingen aan de huidige wetgeving nodig om deze nieuwe technologieën te integreren?</w:t>
       </w:r>
-      <w:bookmarkEnd w:id="31"/>
+      <w:bookmarkEnd w:id="32"/>
     </w:p>
     <w:p/>
     <w:p>
@@ -6559,7 +6937,23 @@
         <w:t>een ‘</w:t>
       </w:r>
       <w:r>
-        <w:t xml:space="preserve">Data protection impact assesement’ (DPIA) uit te voeren. DPIA is een instrument om vooraf </w:t>
+        <w:t xml:space="preserve">Data </w:t>
+      </w:r>
+      <w:proofErr w:type="spellStart"/>
+      <w:r>
+        <w:t>protection</w:t>
+      </w:r>
+      <w:proofErr w:type="spellEnd"/>
+      <w:r>
+        <w:t xml:space="preserve"> impact </w:t>
+      </w:r>
+      <w:proofErr w:type="spellStart"/>
+      <w:r>
+        <w:t>assesement</w:t>
+      </w:r>
+      <w:proofErr w:type="spellEnd"/>
+      <w:r>
+        <w:t xml:space="preserve">’ (DPIA) uit te voeren. DPIA is een instrument om vooraf </w:t>
       </w:r>
       <w:r>
         <w:t>privacy risico’s</w:t>
@@ -6789,7 +7183,23 @@
                 <w:b/>
                 <w:bCs/>
               </w:rPr>
-              <w:t>het recht op inzage, rectificatie, wissing van gegevens, beperking van verwerking, bezwaar tegen verwerking en gegevensoverdraagbaarheid (Artikel 15-22 AVG), is transparantie en toegankelijkheid van informatie essentieel.</w:t>
+              <w:t xml:space="preserve">het recht op inzage, rectificatie, </w:t>
+            </w:r>
+            <w:proofErr w:type="spellStart"/>
+            <w:r>
+              <w:rPr>
+                <w:b/>
+                <w:bCs/>
+              </w:rPr>
+              <w:t>wissing</w:t>
+            </w:r>
+            <w:proofErr w:type="spellEnd"/>
+            <w:r>
+              <w:rPr>
+                <w:b/>
+                <w:bCs/>
+              </w:rPr>
+              <w:t xml:space="preserve"> van gegevens, beperking van verwerking, bezwaar tegen verwerking en gegevensoverdraagbaarheid (Artikel 15-22 AVG), is transparantie en toegankelijkheid van informatie essentieel.</w:t>
             </w:r>
           </w:p>
           <w:p/>
@@ -6912,7 +7322,7 @@
               </w:rPr>
               <w:t xml:space="preserve">, asiel en immigratie (Titel V, Hoofdstuk 2, </w:t>
             </w:r>
-            <w:commentRangeStart w:id="32"/>
+            <w:commentRangeStart w:id="33"/>
             <w:r>
               <w:rPr>
                 <w:b/>
@@ -6920,14 +7330,14 @@
               </w:rPr>
               <w:t>VEU</w:t>
             </w:r>
-            <w:commentRangeEnd w:id="32"/>
+            <w:commentRangeEnd w:id="33"/>
             <w:r>
               <w:rPr>
                 <w:rStyle w:val="CommentReference"/>
                 <w:b/>
                 <w:bCs/>
               </w:rPr>
-              <w:commentReference w:id="32"/>
+              <w:commentReference w:id="33"/>
             </w:r>
             <w:r>
               <w:rPr>
@@ -7079,7 +7489,7 @@
               </w:rPr>
               <w:t xml:space="preserve">Door de lidstaten bij de uitvoering van grenscontroles, asiel en immigratie (Titel V, Hoofdstuk 2, </w:t>
             </w:r>
-            <w:commentRangeStart w:id="33"/>
+            <w:commentRangeStart w:id="34"/>
             <w:r>
               <w:rPr>
                 <w:b/>
@@ -7087,14 +7497,14 @@
               </w:rPr>
               <w:t>VEU</w:t>
             </w:r>
-            <w:commentRangeEnd w:id="33"/>
+            <w:commentRangeEnd w:id="34"/>
             <w:r>
               <w:rPr>
                 <w:rStyle w:val="CommentReference"/>
                 <w:b/>
                 <w:bCs/>
               </w:rPr>
-              <w:commentReference w:id="33"/>
+              <w:commentReference w:id="34"/>
             </w:r>
             <w:r>
               <w:rPr>
@@ -7143,20 +7553,20 @@
               </w:rPr>
               <w:t xml:space="preserve">Persoonsgegevens mogen alleen worden verwerkt voor de doeleinden waarvoor ze verzameld zijn waarbij de welbepaalde, uitdrukkelijk omschreven en gerechtvaardigde doeleinden van tevoren zijn bepaald (zie ook artikel 6 lid 4 </w:t>
             </w:r>
-            <w:commentRangeStart w:id="34"/>
+            <w:commentRangeStart w:id="35"/>
             <w:r>
               <w:rPr>
                 <w:b/>
               </w:rPr>
               <w:t>AVG</w:t>
             </w:r>
-            <w:commentRangeEnd w:id="34"/>
+            <w:commentRangeEnd w:id="35"/>
             <w:r>
               <w:rPr>
                 <w:rStyle w:val="CommentReference"/>
                 <w:b/>
               </w:rPr>
-              <w:commentReference w:id="34"/>
+              <w:commentReference w:id="35"/>
             </w:r>
             <w:r>
               <w:rPr>
@@ -7594,11 +8004,16 @@
       <w:r>
         <w:t xml:space="preserve">In het bovenstaande tabel staan alle artikelen beschreven die voor of tegen de innovatie van camera gebruik bij </w:t>
       </w:r>
+      <w:proofErr w:type="spellStart"/>
       <w:r>
         <w:t>Tautliner</w:t>
       </w:r>
       <w:r>
-        <w:t xml:space="preserve">s. Sommige Artikelen </w:t>
+        <w:t>s</w:t>
+      </w:r>
+      <w:proofErr w:type="spellEnd"/>
+      <w:r>
+        <w:t xml:space="preserve">. Sommige Artikelen </w:t>
       </w:r>
       <w:r>
         <w:t>zijn prima op te lossen door overeenkomsten en goede argumentatie voor redenen van bijvoorbeeld het verwerken van gegevens. Toch zijn er bepaalde artikelen die ervoor zorgen dat de</w:t>
@@ -7623,15 +8038,42 @@
       <w:pPr>
         <w:pStyle w:val="Heading1"/>
       </w:pPr>
-      <w:bookmarkStart w:id="35" w:name="_Toc155575764"/>
+      <w:bookmarkStart w:id="36" w:name="_Toc155966611"/>
       <w:r>
         <w:t>Wat is de impact van de voorgestelde oplossing op organisaties in de betrokken sectoren?</w:t>
       </w:r>
-      <w:bookmarkEnd w:id="35"/>
-    </w:p>
-    <w:p>
-      <w:r>
-        <w:t xml:space="preserve">Verandering controle douane, investering voor transportbedrijven, software en hardware leveranciers overtuigen, eventueel verzekeraars betrekken. </w:t>
+      <w:bookmarkEnd w:id="36"/>
+    </w:p>
+    <w:p>
+      <w:r>
+        <w:t xml:space="preserve">In dit hoofdstuk is te lezen wat de impact </w:t>
+      </w:r>
+      <w:r>
+        <w:t xml:space="preserve">van de technologische ontwikkeling is voor </w:t>
+      </w:r>
+      <w:r>
+        <w:t xml:space="preserve">organisaties die zich in betrokken sectoren bevinden. </w:t>
+      </w:r>
+      <w:r>
+        <w:t xml:space="preserve">Aan de hand van een tabel </w:t>
+      </w:r>
+      <w:r>
+        <w:t xml:space="preserve">is af te lezen wat </w:t>
+      </w:r>
+      <w:r>
+        <w:t>de</w:t>
+      </w:r>
+      <w:r>
+        <w:t xml:space="preserve"> impact voor iedere organisatie is. </w:t>
+      </w:r>
+    </w:p>
+    <w:p>
+      <w:r>
+        <w:rPr>
+          <w:b/>
+          <w:bCs/>
+        </w:rPr>
+        <w:t>Tabel</w:t>
       </w:r>
     </w:p>
     <w:tbl>
@@ -7703,11 +8145,16 @@
             <w:r>
               <w:t xml:space="preserve">Douaneautoriteiten voeren fysieke controles uit op </w:t>
             </w:r>
+            <w:proofErr w:type="spellStart"/>
             <w:r>
               <w:t>Tautliner</w:t>
             </w:r>
             <w:r>
-              <w:t>s op verschillende locaties tijdens het transport</w:t>
+              <w:t>s</w:t>
+            </w:r>
+            <w:proofErr w:type="spellEnd"/>
+            <w:r>
+              <w:t xml:space="preserve"> op verschillende locaties tijdens het transport</w:t>
             </w:r>
           </w:p>
         </w:tc>
@@ -7726,8 +8173,13 @@
               <w:t>vereist aanpassingen</w:t>
             </w:r>
             <w:r>
-              <w:t xml:space="preserve"> in de douanecontrolprocessen</w:t>
+              <w:t xml:space="preserve"> in de </w:t>
             </w:r>
+            <w:proofErr w:type="spellStart"/>
+            <w:r>
+              <w:t>douanecontrolprocessen</w:t>
+            </w:r>
+            <w:proofErr w:type="spellEnd"/>
             <w:r>
               <w:t>.</w:t>
             </w:r>
@@ -7769,11 +8221,16 @@
             <w:r>
               <w:t xml:space="preserve">Het verzegelen van </w:t>
             </w:r>
+            <w:proofErr w:type="spellStart"/>
             <w:r>
               <w:t>Tautliner</w:t>
             </w:r>
             <w:r>
-              <w:t>s met fysieke zegels vereist tijd en mankracht.</w:t>
+              <w:t>s</w:t>
+            </w:r>
+            <w:proofErr w:type="spellEnd"/>
+            <w:r>
+              <w:t xml:space="preserve"> met fysieke zegels vereist tijd en mankracht.</w:t>
             </w:r>
           </w:p>
         </w:tc>
@@ -7844,7 +8301,15 @@
           </w:tcPr>
           <w:p>
             <w:r>
-              <w:t>Software- en hardwareleveranciers moeten worden</w:t>
+              <w:t xml:space="preserve">Software- en </w:t>
+            </w:r>
+            <w:proofErr w:type="spellStart"/>
+            <w:r>
+              <w:t>hardwareleveranciers</w:t>
+            </w:r>
+            <w:proofErr w:type="spellEnd"/>
+            <w:r>
+              <w:t xml:space="preserve"> moeten worden</w:t>
             </w:r>
             <w:r>
               <w:t xml:space="preserve"> overtuigd van de haalbaarheid en voordelen van de nieuwe aanpak.</w:t>
@@ -8214,11 +8679,11 @@
       <w:pPr>
         <w:pStyle w:val="Heading1"/>
       </w:pPr>
-      <w:bookmarkStart w:id="36" w:name="_Toc155575765"/>
+      <w:bookmarkStart w:id="37" w:name="_Toc155966612"/>
       <w:r>
         <w:t>Zullen bestaande werkmethoden moeten worden aangepast om de nieuwe beveiligingsoplossing te kunnen gebruiken?</w:t>
       </w:r>
-      <w:bookmarkEnd w:id="36"/>
+      <w:bookmarkEnd w:id="37"/>
     </w:p>
     <w:p>
       <w:r>
@@ -8269,9 +8734,11 @@
       <w:r>
         <w:t xml:space="preserve"> de </w:t>
       </w:r>
+      <w:proofErr w:type="spellStart"/>
       <w:r>
         <w:t>Tautliner</w:t>
       </w:r>
+      <w:proofErr w:type="spellEnd"/>
       <w:r>
         <w:t xml:space="preserve"> niet meer te verzegelen met koor</w:t>
       </w:r>
@@ -8592,11 +9059,11 @@
       <w:pPr>
         <w:pStyle w:val="Heading1"/>
       </w:pPr>
-      <w:bookmarkStart w:id="37" w:name="_Toc155575766"/>
+      <w:bookmarkStart w:id="38" w:name="_Toc155966613"/>
       <w:r>
         <w:t>Conclusie</w:t>
       </w:r>
-      <w:bookmarkEnd w:id="37"/>
+      <w:bookmarkEnd w:id="38"/>
     </w:p>
     <w:p>
       <w:r>
@@ -8610,11 +9077,11 @@
       <w:pPr>
         <w:pStyle w:val="Heading2"/>
       </w:pPr>
-      <w:bookmarkStart w:id="38" w:name="_Toc155575767"/>
+      <w:bookmarkStart w:id="39" w:name="_Toc155966614"/>
       <w:r>
         <w:t>Juridisch</w:t>
       </w:r>
-      <w:bookmarkEnd w:id="38"/>
+      <w:bookmarkEnd w:id="39"/>
     </w:p>
     <w:p>
       <w:r>
@@ -8832,11 +9299,11 @@
       <w:pPr>
         <w:pStyle w:val="Heading2"/>
       </w:pPr>
-      <w:bookmarkStart w:id="39" w:name="_Toc155575768"/>
+      <w:bookmarkStart w:id="40" w:name="_Toc155966615"/>
       <w:r>
         <w:t>Organisatorisch</w:t>
       </w:r>
-      <w:bookmarkEnd w:id="39"/>
+      <w:bookmarkEnd w:id="40"/>
     </w:p>
     <w:p>
       <w:r>
@@ -8864,10 +9331,16 @@
     <w:p/>
     <w:p>
       <w:r>
-        <w:t>Als eerste zullen t</w:t>
-      </w:r>
-      <w:r>
-        <w:t xml:space="preserve">ransportbedrijven geconfronteerd worden met investeringskosten </w:t>
+        <w:t>T</w:t>
+      </w:r>
+      <w:r>
+        <w:t>ransportbedrijven</w:t>
+      </w:r>
+      <w:r>
+        <w:t xml:space="preserve"> zullen</w:t>
+      </w:r>
+      <w:r>
+        <w:t xml:space="preserve"> geconfronteerd worden met investeringskosten </w:t>
       </w:r>
       <w:r>
         <w:t>voor</w:t>
@@ -8879,16 +9352,13 @@
         <w:t>het aanpassen van trailers</w:t>
       </w:r>
       <w:r>
-        <w:t xml:space="preserve">, maar </w:t>
-      </w:r>
-      <w:r>
-        <w:t>kunnen d</w:t>
-      </w:r>
-      <w:r>
-        <w:t>e bedrijven op d</w:t>
-      </w:r>
-      <w:r>
-        <w:t xml:space="preserve">e lange termijn profiteren van </w:t>
+        <w:t xml:space="preserve">. </w:t>
+      </w:r>
+      <w:r>
+        <w:t>De bedrijven kunnen daarentegen op de lange termijn profiteren</w:t>
+      </w:r>
+      <w:r>
+        <w:t xml:space="preserve"> van </w:t>
       </w:r>
       <w:r>
         <w:t xml:space="preserve">een </w:t>
@@ -8902,13 +9372,24 @@
     <w:p/>
     <w:p>
       <w:r>
-        <w:t xml:space="preserve">Als tweede is het belangrijk </w:t>
+        <w:t xml:space="preserve">Het is </w:t>
+      </w:r>
+      <w:r>
+        <w:t xml:space="preserve">belangrijk </w:t>
       </w:r>
       <w:r>
         <w:t xml:space="preserve">dat </w:t>
       </w:r>
       <w:r>
-        <w:t xml:space="preserve">software- en hardwareleveranciers </w:t>
+        <w:t xml:space="preserve">software- en </w:t>
+      </w:r>
+      <w:proofErr w:type="spellStart"/>
+      <w:r>
+        <w:t>hardwareleveranciers</w:t>
+      </w:r>
+      <w:proofErr w:type="spellEnd"/>
+      <w:r>
+        <w:t xml:space="preserve"> </w:t>
       </w:r>
       <w:r>
         <w:t>achter de innovatie staan</w:t>
@@ -8929,15 +9410,18 @@
     <w:p/>
     <w:p>
       <w:r>
-        <w:t xml:space="preserve">Verder </w:t>
-      </w:r>
-      <w:r>
-        <w:t>moeten verze</w:t>
+        <w:t>V</w:t>
+      </w:r>
+      <w:r>
+        <w:t>erze</w:t>
       </w:r>
       <w:r>
         <w:t xml:space="preserve">keraars </w:t>
       </w:r>
       <w:r>
+        <w:t xml:space="preserve">moeten </w:t>
+      </w:r>
+      <w:r>
         <w:t xml:space="preserve">op de hoogte worden gesteld van </w:t>
       </w:r>
       <w:r>
@@ -8947,13 +9431,42 @@
         <w:t xml:space="preserve"> </w:t>
       </w:r>
       <w:r>
-        <w:t xml:space="preserve">en de voordelen hiervan. </w:t>
-      </w:r>
-      <w:r>
-        <w:t>Dit kan leiden tot een verlaging van de verzekeringspremies</w:t>
-      </w:r>
-      <w:r>
-        <w:t xml:space="preserve">, omdat de Tautliner beter wordt beveiligd. </w:t>
+        <w:t>en de voordelen hiervan</w:t>
+      </w:r>
+      <w:r>
+        <w:t xml:space="preserve"> </w:t>
+      </w:r>
+      <w:r>
+        <w:t>begrijpen</w:t>
+      </w:r>
+      <w:r>
+        <w:t xml:space="preserve">. </w:t>
+      </w:r>
+      <w:r>
+        <w:t xml:space="preserve">Dit kan </w:t>
+      </w:r>
+      <w:r>
+        <w:t xml:space="preserve">uiteindelijk </w:t>
+      </w:r>
+      <w:r>
+        <w:t>leiden tot een verlaging van de verzekeringspremies</w:t>
+      </w:r>
+      <w:r>
+        <w:t xml:space="preserve">, </w:t>
+      </w:r>
+      <w:r>
+        <w:t>doordat</w:t>
+      </w:r>
+      <w:r>
+        <w:t xml:space="preserve"> de </w:t>
+      </w:r>
+      <w:proofErr w:type="spellStart"/>
+      <w:r>
+        <w:t>Tautliner</w:t>
+      </w:r>
+      <w:proofErr w:type="spellEnd"/>
+      <w:r>
+        <w:t xml:space="preserve"> beter wordt beveiligd. </w:t>
       </w:r>
     </w:p>
     <w:p/>
@@ -9001,8 +9514,13 @@
         <w:t>hoeven</w:t>
       </w:r>
       <w:r>
-        <w:t xml:space="preserve"> de Tautliner</w:t>
-      </w:r>
+        <w:t xml:space="preserve"> de </w:t>
+      </w:r>
+      <w:proofErr w:type="spellStart"/>
+      <w:r>
+        <w:t>Tautliner</w:t>
+      </w:r>
+      <w:proofErr w:type="spellEnd"/>
       <w:r>
         <w:t xml:space="preserve"> niet langer fysiek te verzegelen</w:t>
       </w:r>
@@ -9039,7 +9557,837 @@
       <w:r>
         <w:t xml:space="preserve">mogelijk te maken. </w:t>
       </w:r>
-    </w:p>
+      <w:r>
+        <w:t xml:space="preserve">Het gaat hierbij om </w:t>
+      </w:r>
+      <w:r>
+        <w:t xml:space="preserve">het plaatsen van camera’s, </w:t>
+      </w:r>
+      <w:r>
+        <w:t>het plaatsen van een accu en het plaatsen van een opslag</w:t>
+      </w:r>
+      <w:r>
+        <w:t xml:space="preserve">locatie voor </w:t>
+      </w:r>
+      <w:r>
+        <w:t xml:space="preserve">de data. </w:t>
+      </w:r>
+    </w:p>
+    <w:p/>
+    <w:p/>
+    <w:p/>
+    <w:p/>
+    <w:p/>
+    <w:p/>
+    <w:p/>
+    <w:p/>
+    <w:p/>
+    <w:p/>
+    <w:p/>
+    <w:p/>
+    <w:p/>
+    <w:p/>
+    <w:p/>
+    <w:p>
+      <w:pPr>
+        <w:pStyle w:val="Heading1"/>
+      </w:pPr>
+      <w:bookmarkStart w:id="41" w:name="_Toc155966616"/>
+      <w:r>
+        <w:t>bronnenlijst</w:t>
+      </w:r>
+      <w:bookmarkEnd w:id="41"/>
+    </w:p>
+    <w:p/>
+    <w:p>
+      <w:pPr>
+        <w:spacing w:after="160" w:line="259" w:lineRule="auto"/>
+        <w:rPr>
+          <w:rFonts w:eastAsia="Calibri" w:cstheme="minorHAnsi"/>
+          <w:color w:val="auto"/>
+          <w:sz w:val="22"/>
+          <w:lang w:eastAsia="en-US"/>
+        </w:rPr>
+      </w:pPr>
+      <w:r>
+        <w:rPr>
+          <w:rFonts w:eastAsia="Calibri" w:cstheme="minorHAnsi"/>
+          <w:color w:val="auto"/>
+          <w:sz w:val="22"/>
+          <w:lang w:eastAsia="en-US"/>
+        </w:rPr>
+        <w:t>Al-</w:t>
+      </w:r>
+      <w:proofErr w:type="spellStart"/>
+      <w:r>
+        <w:rPr>
+          <w:rFonts w:eastAsia="Calibri" w:cstheme="minorHAnsi"/>
+          <w:color w:val="auto"/>
+          <w:sz w:val="22"/>
+          <w:lang w:eastAsia="en-US"/>
+        </w:rPr>
+        <w:t>Safi</w:t>
+      </w:r>
+      <w:proofErr w:type="spellEnd"/>
+      <w:r>
+        <w:rPr>
+          <w:rFonts w:eastAsia="Calibri" w:cstheme="minorHAnsi"/>
+          <w:color w:val="auto"/>
+          <w:sz w:val="22"/>
+          <w:lang w:eastAsia="en-US"/>
+        </w:rPr>
+        <w:t xml:space="preserve">, H., </w:t>
+      </w:r>
+      <w:proofErr w:type="spellStart"/>
+      <w:r>
+        <w:rPr>
+          <w:rFonts w:eastAsia="Calibri" w:cstheme="minorHAnsi"/>
+          <w:color w:val="auto"/>
+          <w:sz w:val="22"/>
+          <w:lang w:eastAsia="en-US"/>
+        </w:rPr>
+        <w:t>Tanribuyurdu</w:t>
+      </w:r>
+      <w:proofErr w:type="spellEnd"/>
+      <w:r>
+        <w:rPr>
+          <w:rFonts w:eastAsia="Calibri" w:cstheme="minorHAnsi"/>
+          <w:color w:val="auto"/>
+          <w:sz w:val="22"/>
+          <w:lang w:eastAsia="en-US"/>
+        </w:rPr>
+        <w:t xml:space="preserve">, O., </w:t>
+      </w:r>
+      <w:proofErr w:type="spellStart"/>
+      <w:r>
+        <w:rPr>
+          <w:rFonts w:eastAsia="Calibri" w:cstheme="minorHAnsi"/>
+          <w:color w:val="auto"/>
+          <w:sz w:val="22"/>
+          <w:lang w:eastAsia="en-US"/>
+        </w:rPr>
+        <w:t>Planjer</w:t>
+      </w:r>
+      <w:proofErr w:type="spellEnd"/>
+      <w:r>
+        <w:rPr>
+          <w:rFonts w:eastAsia="Calibri" w:cstheme="minorHAnsi"/>
+          <w:color w:val="auto"/>
+          <w:sz w:val="22"/>
+          <w:lang w:eastAsia="en-US"/>
+        </w:rPr>
+        <w:t xml:space="preserve">, B., </w:t>
+      </w:r>
+      <w:proofErr w:type="spellStart"/>
+      <w:r>
+        <w:rPr>
+          <w:rFonts w:eastAsia="Calibri" w:cstheme="minorHAnsi"/>
+          <w:color w:val="auto"/>
+          <w:sz w:val="22"/>
+          <w:lang w:eastAsia="en-US"/>
+        </w:rPr>
+        <w:t>Özmen</w:t>
+      </w:r>
+      <w:proofErr w:type="spellEnd"/>
+      <w:r>
+        <w:rPr>
+          <w:rFonts w:eastAsia="Calibri" w:cstheme="minorHAnsi"/>
+          <w:color w:val="auto"/>
+          <w:sz w:val="22"/>
+          <w:lang w:eastAsia="en-US"/>
+        </w:rPr>
+        <w:t xml:space="preserve">, E., &amp; </w:t>
+      </w:r>
+      <w:proofErr w:type="spellStart"/>
+      <w:r>
+        <w:rPr>
+          <w:rFonts w:eastAsia="Calibri" w:cstheme="minorHAnsi"/>
+          <w:color w:val="auto"/>
+          <w:sz w:val="22"/>
+          <w:lang w:eastAsia="en-US"/>
+        </w:rPr>
+        <w:t>Metzen</w:t>
+      </w:r>
+      <w:proofErr w:type="spellEnd"/>
+      <w:r>
+        <w:rPr>
+          <w:rFonts w:eastAsia="Calibri" w:cstheme="minorHAnsi"/>
+          <w:color w:val="auto"/>
+          <w:sz w:val="22"/>
+          <w:lang w:eastAsia="en-US"/>
+        </w:rPr>
+        <w:t xml:space="preserve">, R. (2023). Kan objectdetectie van YOLO, in achtneming van de probleemstelling van de Douane, met behulp van camera’s worden toegepast? [Ongepubliceerde praktijkopdracht]. Hogeschool Windesheim. </w:t>
+      </w:r>
+    </w:p>
+    <w:p>
+      <w:pPr>
+        <w:spacing w:after="160" w:line="259" w:lineRule="auto"/>
+        <w:rPr>
+          <w:rFonts w:eastAsia="Calibri" w:cstheme="minorHAnsi"/>
+          <w:color w:val="auto"/>
+          <w:sz w:val="22"/>
+          <w:lang w:eastAsia="en-US"/>
+        </w:rPr>
+      </w:pPr>
+      <w:proofErr w:type="spellStart"/>
+      <w:r>
+        <w:rPr>
+          <w:rFonts w:eastAsia="Calibri" w:cstheme="minorHAnsi"/>
+          <w:color w:val="auto"/>
+          <w:sz w:val="22"/>
+          <w:lang w:eastAsia="en-US"/>
+        </w:rPr>
+        <w:t>Busby</w:t>
+      </w:r>
+      <w:proofErr w:type="spellEnd"/>
+      <w:r>
+        <w:rPr>
+          <w:rFonts w:eastAsia="Calibri" w:cstheme="minorHAnsi"/>
+          <w:color w:val="auto"/>
+          <w:sz w:val="22"/>
+          <w:lang w:eastAsia="en-US"/>
+        </w:rPr>
+        <w:t>, A., Lievestro, J., &amp; Van Schip, Y. (</w:t>
+      </w:r>
+      <w:proofErr w:type="spellStart"/>
+      <w:r>
+        <w:rPr>
+          <w:rFonts w:eastAsia="Calibri" w:cstheme="minorHAnsi"/>
+          <w:color w:val="auto"/>
+          <w:sz w:val="22"/>
+          <w:lang w:eastAsia="en-US"/>
+        </w:rPr>
+        <w:t>z.d.</w:t>
+      </w:r>
+      <w:proofErr w:type="spellEnd"/>
+      <w:r>
+        <w:rPr>
+          <w:rFonts w:eastAsia="Calibri" w:cstheme="minorHAnsi"/>
+          <w:color w:val="auto"/>
+          <w:sz w:val="22"/>
+          <w:lang w:eastAsia="en-US"/>
+        </w:rPr>
+        <w:t xml:space="preserve">). Het bedenken van een slimme innovatieve verzegeling voor zeiltrailers [Ongepubliceerd onderzoek]. </w:t>
+      </w:r>
+      <w:proofErr w:type="spellStart"/>
+      <w:r>
+        <w:rPr>
+          <w:rFonts w:eastAsia="Calibri" w:cstheme="minorHAnsi"/>
+          <w:color w:val="auto"/>
+          <w:sz w:val="22"/>
+          <w:lang w:eastAsia="en-US"/>
+        </w:rPr>
+        <w:t>Ulenhof</w:t>
+      </w:r>
+      <w:proofErr w:type="spellEnd"/>
+      <w:r>
+        <w:rPr>
+          <w:rFonts w:eastAsia="Calibri" w:cstheme="minorHAnsi"/>
+          <w:color w:val="auto"/>
+          <w:sz w:val="22"/>
+          <w:lang w:eastAsia="en-US"/>
+        </w:rPr>
+        <w:t xml:space="preserve"> College. </w:t>
+      </w:r>
+    </w:p>
+    <w:p>
+      <w:pPr>
+        <w:spacing w:after="160" w:line="259" w:lineRule="auto"/>
+        <w:rPr>
+          <w:rFonts w:eastAsia="Calibri" w:cstheme="minorHAnsi"/>
+          <w:color w:val="0563C1"/>
+          <w:sz w:val="22"/>
+          <w:u w:val="single"/>
+          <w:lang w:eastAsia="en-US"/>
+        </w:rPr>
+      </w:pPr>
+      <w:r>
+        <w:rPr>
+          <w:rFonts w:eastAsia="Calibri" w:cstheme="minorHAnsi"/>
+          <w:color w:val="auto"/>
+          <w:sz w:val="22"/>
+          <w:lang w:eastAsia="en-US"/>
+        </w:rPr>
+        <w:t xml:space="preserve">Consultancy.nl. (2021, 21 juni). Optimaliseer de fysieke beveiliging in de logistieke sector. Consultancy. Geraadpleegd op 1 november 2023, van </w:t>
+      </w:r>
+      <w:hyperlink r:id="rId30" w:history="1">
+        <w:r>
+          <w:rPr>
+            <w:rFonts w:eastAsia="Calibri" w:cstheme="minorHAnsi"/>
+            <w:color w:val="0563C1"/>
+            <w:sz w:val="22"/>
+            <w:u w:val="single"/>
+            <w:lang w:eastAsia="en-US"/>
+          </w:rPr>
+          <w:t>https://www.consultancy.nl/nieuws/35262/optimaliseer-de-fysieke-beveiliging-in-de-logistieke-sector</w:t>
+        </w:r>
+      </w:hyperlink>
+    </w:p>
+    <w:p>
+      <w:pPr>
+        <w:spacing w:after="160" w:line="259" w:lineRule="auto"/>
+        <w:rPr>
+          <w:rFonts w:eastAsia="Calibri" w:cstheme="minorHAnsi"/>
+          <w:color w:val="auto"/>
+          <w:sz w:val="22"/>
+          <w:lang w:eastAsia="en-US"/>
+        </w:rPr>
+      </w:pPr>
+      <w:r>
+        <w:rPr>
+          <w:rFonts w:eastAsia="Calibri" w:cstheme="minorHAnsi"/>
+          <w:color w:val="auto"/>
+          <w:sz w:val="22"/>
+          <w:lang w:val="en-US" w:eastAsia="en-US"/>
+        </w:rPr>
+        <w:t xml:space="preserve">De </w:t>
+      </w:r>
+      <w:proofErr w:type="spellStart"/>
+      <w:r>
+        <w:rPr>
+          <w:rFonts w:eastAsia="Calibri" w:cstheme="minorHAnsi"/>
+          <w:color w:val="auto"/>
+          <w:sz w:val="22"/>
+          <w:lang w:val="en-US" w:eastAsia="en-US"/>
+        </w:rPr>
+        <w:t>Ruijt</w:t>
+      </w:r>
+      <w:proofErr w:type="spellEnd"/>
+      <w:r>
+        <w:rPr>
+          <w:rFonts w:eastAsia="Calibri" w:cstheme="minorHAnsi"/>
+          <w:color w:val="auto"/>
+          <w:sz w:val="22"/>
+          <w:lang w:val="en-US" w:eastAsia="en-US"/>
+        </w:rPr>
+        <w:t>, C. (2023). Engineering a digital seal for tautliner transport to/from the UK [</w:t>
+      </w:r>
+      <w:proofErr w:type="spellStart"/>
+      <w:r>
+        <w:rPr>
+          <w:rFonts w:eastAsia="Calibri" w:cstheme="minorHAnsi"/>
+          <w:color w:val="auto"/>
+          <w:sz w:val="22"/>
+          <w:lang w:val="en-US" w:eastAsia="en-US"/>
+        </w:rPr>
+        <w:t>Ongepubliceerde</w:t>
+      </w:r>
+      <w:proofErr w:type="spellEnd"/>
+      <w:r>
+        <w:rPr>
+          <w:rFonts w:eastAsia="Calibri" w:cstheme="minorHAnsi"/>
+          <w:color w:val="auto"/>
+          <w:sz w:val="22"/>
+          <w:lang w:val="en-US" w:eastAsia="en-US"/>
+        </w:rPr>
+        <w:t xml:space="preserve"> memo]. </w:t>
+      </w:r>
+      <w:r>
+        <w:rPr>
+          <w:rFonts w:eastAsia="Calibri" w:cstheme="minorHAnsi"/>
+          <w:color w:val="auto"/>
+          <w:sz w:val="22"/>
+          <w:lang w:eastAsia="en-US"/>
+        </w:rPr>
+        <w:t>Hogeschool Windesheim.</w:t>
+      </w:r>
+    </w:p>
+    <w:p>
+      <w:pPr>
+        <w:spacing w:after="160" w:line="259" w:lineRule="auto"/>
+        <w:rPr>
+          <w:rFonts w:eastAsia="Calibri" w:cstheme="minorHAnsi"/>
+          <w:color w:val="auto"/>
+          <w:sz w:val="22"/>
+          <w:lang w:eastAsia="en-US"/>
+        </w:rPr>
+      </w:pPr>
+      <w:proofErr w:type="spellStart"/>
+      <w:r>
+        <w:rPr>
+          <w:rFonts w:eastAsia="Calibri" w:cstheme="minorHAnsi"/>
+          <w:color w:val="auto"/>
+          <w:sz w:val="22"/>
+          <w:lang w:eastAsia="en-US"/>
+        </w:rPr>
+        <w:t>Hutter</w:t>
+      </w:r>
+      <w:proofErr w:type="spellEnd"/>
+      <w:r>
+        <w:rPr>
+          <w:rFonts w:eastAsia="Calibri" w:cstheme="minorHAnsi"/>
+          <w:color w:val="auto"/>
+          <w:sz w:val="22"/>
+          <w:lang w:eastAsia="en-US"/>
+        </w:rPr>
+        <w:t xml:space="preserve">, J. (2016, 21 september). Meldplicht datalekken. Inview Essential. </w:t>
+      </w:r>
+      <w:r>
+        <w:rPr>
+          <w:rFonts w:eastAsia="Calibri" w:cstheme="minorHAnsi"/>
+          <w:color w:val="auto"/>
+          <w:sz w:val="22"/>
+          <w:lang w:val="en-US" w:eastAsia="en-US"/>
+        </w:rPr>
+        <w:fldChar w:fldCharType="begin"/>
+      </w:r>
+      <w:r>
+        <w:rPr>
+          <w:rFonts w:eastAsia="Calibri" w:cstheme="minorHAnsi"/>
+          <w:color w:val="auto"/>
+          <w:sz w:val="22"/>
+          <w:lang w:eastAsia="en-US"/>
+        </w:rPr>
+        <w:instrText>HYPERLINK "https://www.inview.nl/thema/idpass254beb2cea9b46ca957e110253607fbf/meldplicht-datalekken?anchor=auteur&amp;referrer=classic-navigator"</w:instrText>
+      </w:r>
+      <w:r>
+        <w:rPr>
+          <w:rFonts w:eastAsia="Calibri" w:cstheme="minorHAnsi"/>
+          <w:color w:val="auto"/>
+          <w:sz w:val="22"/>
+          <w:lang w:val="en-US" w:eastAsia="en-US"/>
+        </w:rPr>
+        <w:fldChar w:fldCharType="separate"/>
+      </w:r>
+      <w:r>
+        <w:rPr>
+          <w:rFonts w:eastAsia="Calibri" w:cstheme="minorHAnsi"/>
+          <w:color w:val="0563C1"/>
+          <w:sz w:val="22"/>
+          <w:u w:val="single"/>
+          <w:lang w:eastAsia="en-US"/>
+        </w:rPr>
+        <w:t>https://www.inview.nl/thema/idpass254beb2cea9b46ca957e110253607fbf/meldplicht-datalekken?anchor=auteur&amp;referrer=classic-navigator</w:t>
+      </w:r>
+      <w:r>
+        <w:rPr>
+          <w:rFonts w:eastAsia="Calibri" w:cstheme="minorHAnsi"/>
+          <w:color w:val="auto"/>
+          <w:sz w:val="22"/>
+          <w:lang w:val="en-US" w:eastAsia="en-US"/>
+        </w:rPr>
+        <w:fldChar w:fldCharType="end"/>
+      </w:r>
+      <w:r>
+        <w:rPr>
+          <w:rFonts w:eastAsia="Calibri" w:cstheme="minorHAnsi"/>
+          <w:color w:val="auto"/>
+          <w:sz w:val="22"/>
+          <w:lang w:eastAsia="en-US"/>
+        </w:rPr>
+        <w:t xml:space="preserve"> </w:t>
+      </w:r>
+    </w:p>
+    <w:p>
+      <w:pPr>
+        <w:spacing w:after="160" w:line="259" w:lineRule="auto"/>
+        <w:rPr>
+          <w:rFonts w:eastAsia="Calibri" w:cstheme="minorHAnsi"/>
+          <w:color w:val="auto"/>
+          <w:sz w:val="22"/>
+          <w:lang w:eastAsia="en-US"/>
+        </w:rPr>
+      </w:pPr>
+      <w:proofErr w:type="spellStart"/>
+      <w:r>
+        <w:rPr>
+          <w:rFonts w:eastAsia="Calibri" w:cstheme="minorHAnsi"/>
+          <w:color w:val="auto"/>
+          <w:sz w:val="22"/>
+          <w:lang w:eastAsia="en-US"/>
+        </w:rPr>
+        <w:t>J.Oerlemans</w:t>
+      </w:r>
+      <w:proofErr w:type="spellEnd"/>
+      <w:r>
+        <w:rPr>
+          <w:rFonts w:eastAsia="Calibri" w:cstheme="minorHAnsi"/>
+          <w:color w:val="auto"/>
+          <w:sz w:val="22"/>
+          <w:lang w:eastAsia="en-US"/>
+        </w:rPr>
+        <w:t xml:space="preserve"> &amp; A. </w:t>
+      </w:r>
+      <w:proofErr w:type="spellStart"/>
+      <w:r>
+        <w:rPr>
+          <w:rFonts w:eastAsia="Calibri" w:cstheme="minorHAnsi"/>
+          <w:color w:val="auto"/>
+          <w:sz w:val="22"/>
+          <w:lang w:eastAsia="en-US"/>
+        </w:rPr>
+        <w:t>Drahmann</w:t>
+      </w:r>
+      <w:proofErr w:type="spellEnd"/>
+      <w:r>
+        <w:rPr>
+          <w:rFonts w:eastAsia="Calibri" w:cstheme="minorHAnsi"/>
+          <w:color w:val="auto"/>
+          <w:sz w:val="22"/>
+          <w:lang w:eastAsia="en-US"/>
+        </w:rPr>
+        <w:t xml:space="preserve"> (9-11-2023) Publiekrecht en digitalisering. </w:t>
+      </w:r>
+      <w:hyperlink r:id="rId31" w:history="1">
+        <w:r>
+          <w:rPr>
+            <w:rFonts w:eastAsia="Calibri" w:cstheme="minorHAnsi"/>
+            <w:color w:val="0563C1"/>
+            <w:sz w:val="22"/>
+            <w:u w:val="single"/>
+            <w:lang w:eastAsia="en-US"/>
+          </w:rPr>
+          <w:t>https://www.inview.nl/document/idc281a0758bc64f8eaedab845ebdc925c/computerrecht-publiekrecht-en-digitalisering?ctx=WKNL_CSL_26&amp;tab=tekst</w:t>
+        </w:r>
+      </w:hyperlink>
+      <w:r>
+        <w:rPr>
+          <w:rFonts w:eastAsia="Calibri" w:cstheme="minorHAnsi"/>
+          <w:color w:val="auto"/>
+          <w:sz w:val="22"/>
+          <w:lang w:eastAsia="en-US"/>
+        </w:rPr>
+        <w:t xml:space="preserve"> </w:t>
+      </w:r>
+    </w:p>
+    <w:p>
+      <w:pPr>
+        <w:spacing w:after="160" w:line="259" w:lineRule="auto"/>
+        <w:rPr>
+          <w:rFonts w:eastAsia="Calibri" w:cstheme="minorHAnsi"/>
+          <w:color w:val="auto"/>
+          <w:sz w:val="22"/>
+          <w:lang w:val="en-US" w:eastAsia="en-US"/>
+        </w:rPr>
+      </w:pPr>
+      <w:r>
+        <w:rPr>
+          <w:rFonts w:eastAsia="Calibri" w:cstheme="minorHAnsi"/>
+          <w:color w:val="auto"/>
+          <w:sz w:val="22"/>
+          <w:lang w:val="en-US" w:eastAsia="en-US"/>
+        </w:rPr>
+        <w:t>Networking4all B.V. (</w:t>
+      </w:r>
+      <w:proofErr w:type="spellStart"/>
+      <w:r>
+        <w:rPr>
+          <w:rFonts w:eastAsia="Calibri" w:cstheme="minorHAnsi"/>
+          <w:color w:val="auto"/>
+          <w:sz w:val="22"/>
+          <w:lang w:val="en-US" w:eastAsia="en-US"/>
+        </w:rPr>
+        <w:t>z.d</w:t>
+      </w:r>
+      <w:proofErr w:type="spellEnd"/>
+      <w:r>
+        <w:rPr>
+          <w:rFonts w:eastAsia="Calibri" w:cstheme="minorHAnsi"/>
+          <w:color w:val="auto"/>
+          <w:sz w:val="22"/>
+          <w:lang w:val="en-US" w:eastAsia="en-US"/>
+        </w:rPr>
+        <w:t xml:space="preserve">.). Cybersecurity in de transport | MSSP. Networking4all Cybersecurity Specialist. </w:t>
+      </w:r>
+      <w:hyperlink r:id="rId32" w:history="1">
+        <w:r>
+          <w:rPr>
+            <w:rFonts w:eastAsia="Calibri" w:cstheme="minorHAnsi"/>
+            <w:color w:val="0563C1"/>
+            <w:sz w:val="22"/>
+            <w:u w:val="single"/>
+            <w:lang w:val="en-US" w:eastAsia="en-US"/>
+          </w:rPr>
+          <w:t>https://www.networking4all.com/nl/security/branches/transport</w:t>
+        </w:r>
+      </w:hyperlink>
+      <w:r>
+        <w:rPr>
+          <w:rFonts w:eastAsia="Calibri" w:cstheme="minorHAnsi"/>
+          <w:color w:val="auto"/>
+          <w:sz w:val="22"/>
+          <w:lang w:val="en-US" w:eastAsia="en-US"/>
+        </w:rPr>
+        <w:t xml:space="preserve"> </w:t>
+      </w:r>
+    </w:p>
+    <w:p>
+      <w:pPr>
+        <w:spacing w:after="160" w:line="259" w:lineRule="auto"/>
+        <w:rPr>
+          <w:rFonts w:eastAsia="Calibri" w:cstheme="minorHAnsi"/>
+          <w:color w:val="auto"/>
+          <w:sz w:val="22"/>
+          <w:lang w:val="en-GB" w:eastAsia="en-US"/>
+        </w:rPr>
+      </w:pPr>
+      <w:r>
+        <w:rPr>
+          <w:rFonts w:eastAsia="Calibri" w:cstheme="minorHAnsi"/>
+          <w:color w:val="auto"/>
+          <w:sz w:val="22"/>
+          <w:lang w:eastAsia="en-US"/>
+        </w:rPr>
+        <w:t>Regels Cameratoezicht voor organisaties. (</w:t>
+      </w:r>
+      <w:proofErr w:type="spellStart"/>
+      <w:r>
+        <w:rPr>
+          <w:rFonts w:eastAsia="Calibri" w:cstheme="minorHAnsi"/>
+          <w:color w:val="auto"/>
+          <w:sz w:val="22"/>
+          <w:lang w:eastAsia="en-US"/>
+        </w:rPr>
+        <w:t>z.d.</w:t>
+      </w:r>
+      <w:proofErr w:type="spellEnd"/>
+      <w:r>
+        <w:rPr>
+          <w:rFonts w:eastAsia="Calibri" w:cstheme="minorHAnsi"/>
+          <w:color w:val="auto"/>
+          <w:sz w:val="22"/>
+          <w:lang w:eastAsia="en-US"/>
+        </w:rPr>
+        <w:t xml:space="preserve">). Autoriteit Persoonsgegevens. </w:t>
+      </w:r>
+      <w:hyperlink r:id="rId33">
+        <w:r>
+          <w:rPr>
+            <w:rFonts w:eastAsia="Calibri" w:cstheme="minorHAnsi"/>
+            <w:color w:val="0563C1"/>
+            <w:sz w:val="22"/>
+            <w:u w:val="single"/>
+            <w:lang w:val="en-GB" w:eastAsia="en-US"/>
+          </w:rPr>
+          <w:t>https://www.autoriteitpersoonsgegevens.nl/themas/cameratoezicht/cameratoezicht-bij-organisaties/regels-cameratoezicht-voor-organisaties</w:t>
+        </w:r>
+      </w:hyperlink>
+      <w:r>
+        <w:rPr>
+          <w:rFonts w:eastAsia="Calibri" w:cstheme="minorHAnsi"/>
+          <w:color w:val="auto"/>
+          <w:sz w:val="22"/>
+          <w:lang w:val="en-GB" w:eastAsia="en-US"/>
+        </w:rPr>
+        <w:t>.</w:t>
+      </w:r>
+    </w:p>
+    <w:p>
+      <w:pPr>
+        <w:spacing w:after="160" w:line="259" w:lineRule="auto"/>
+        <w:rPr>
+          <w:rFonts w:eastAsia="Calibri" w:cstheme="minorHAnsi"/>
+          <w:color w:val="auto"/>
+          <w:sz w:val="22"/>
+          <w:lang w:eastAsia="en-US"/>
+        </w:rPr>
+      </w:pPr>
+      <w:r>
+        <w:rPr>
+          <w:rFonts w:eastAsia="Calibri" w:cstheme="minorHAnsi"/>
+          <w:color w:val="auto"/>
+          <w:sz w:val="22"/>
+          <w:lang w:val="en-US" w:eastAsia="en-US"/>
+        </w:rPr>
+        <w:t xml:space="preserve">Talia, M. (2022, 20 </w:t>
+      </w:r>
+      <w:proofErr w:type="spellStart"/>
+      <w:r>
+        <w:rPr>
+          <w:rFonts w:eastAsia="Calibri" w:cstheme="minorHAnsi"/>
+          <w:color w:val="auto"/>
+          <w:sz w:val="22"/>
+          <w:lang w:val="en-US" w:eastAsia="en-US"/>
+        </w:rPr>
+        <w:t>juli</w:t>
+      </w:r>
+      <w:proofErr w:type="spellEnd"/>
+      <w:r>
+        <w:rPr>
+          <w:rFonts w:eastAsia="Calibri" w:cstheme="minorHAnsi"/>
+          <w:color w:val="auto"/>
+          <w:sz w:val="22"/>
+          <w:lang w:val="en-US" w:eastAsia="en-US"/>
+        </w:rPr>
+        <w:t xml:space="preserve">). Ways to keep fleet vehicles running Efficiently | </w:t>
+      </w:r>
+      <w:proofErr w:type="spellStart"/>
+      <w:r>
+        <w:rPr>
+          <w:rFonts w:eastAsia="Calibri" w:cstheme="minorHAnsi"/>
+          <w:color w:val="auto"/>
+          <w:sz w:val="22"/>
+          <w:lang w:val="en-US" w:eastAsia="en-US"/>
+        </w:rPr>
+        <w:t>Linxio</w:t>
+      </w:r>
+      <w:proofErr w:type="spellEnd"/>
+      <w:r>
+        <w:rPr>
+          <w:rFonts w:eastAsia="Calibri" w:cstheme="minorHAnsi"/>
+          <w:color w:val="auto"/>
+          <w:sz w:val="22"/>
+          <w:lang w:val="en-US" w:eastAsia="en-US"/>
+        </w:rPr>
+        <w:t xml:space="preserve">. </w:t>
+      </w:r>
+      <w:proofErr w:type="spellStart"/>
+      <w:r>
+        <w:rPr>
+          <w:rFonts w:eastAsia="Calibri" w:cstheme="minorHAnsi"/>
+          <w:color w:val="auto"/>
+          <w:sz w:val="22"/>
+          <w:lang w:eastAsia="en-US"/>
+        </w:rPr>
+        <w:t>Linxio</w:t>
+      </w:r>
+      <w:proofErr w:type="spellEnd"/>
+      <w:r>
+        <w:rPr>
+          <w:rFonts w:eastAsia="Calibri" w:cstheme="minorHAnsi"/>
+          <w:color w:val="auto"/>
+          <w:sz w:val="22"/>
+          <w:lang w:eastAsia="en-US"/>
+        </w:rPr>
+        <w:t xml:space="preserve">. </w:t>
+      </w:r>
+      <w:hyperlink r:id="rId34" w:history="1">
+        <w:r>
+          <w:rPr>
+            <w:rFonts w:eastAsia="Calibri" w:cstheme="minorHAnsi"/>
+            <w:color w:val="0563C1"/>
+            <w:sz w:val="22"/>
+            <w:u w:val="single"/>
+            <w:lang w:eastAsia="en-US"/>
+          </w:rPr>
+          <w:t>https://linxio.com/gps-tracking-benefits-in-transport-industry/</w:t>
+        </w:r>
+      </w:hyperlink>
+      <w:r>
+        <w:rPr>
+          <w:rFonts w:eastAsia="Calibri" w:cstheme="minorHAnsi"/>
+          <w:color w:val="auto"/>
+          <w:sz w:val="22"/>
+          <w:lang w:eastAsia="en-US"/>
+        </w:rPr>
+        <w:t xml:space="preserve"> </w:t>
+      </w:r>
+    </w:p>
+    <w:p>
+      <w:pPr>
+        <w:spacing w:after="160" w:line="259" w:lineRule="auto"/>
+        <w:rPr>
+          <w:rFonts w:eastAsia="Calibri" w:cstheme="minorHAnsi"/>
+          <w:color w:val="auto"/>
+          <w:sz w:val="22"/>
+          <w:lang w:eastAsia="en-US"/>
+        </w:rPr>
+      </w:pPr>
+      <w:r>
+        <w:rPr>
+          <w:rFonts w:eastAsia="Calibri" w:cstheme="minorHAnsi"/>
+          <w:color w:val="auto"/>
+          <w:sz w:val="22"/>
+          <w:lang w:eastAsia="en-US"/>
+        </w:rPr>
+        <w:t xml:space="preserve">TAPA - Kenniscentrum Veiligheid365. (2021, 29 januari). Kenniscentrum Veiligheid365. </w:t>
+      </w:r>
+      <w:hyperlink r:id="rId35">
+        <w:r>
+          <w:rPr>
+            <w:rFonts w:eastAsia="Calibri" w:cstheme="minorHAnsi"/>
+            <w:color w:val="0563C1"/>
+            <w:sz w:val="22"/>
+            <w:u w:val="single"/>
+            <w:lang w:eastAsia="en-US"/>
+          </w:rPr>
+          <w:t>https://www.veiligheid365.nl/certificeringen/tapa/</w:t>
+        </w:r>
+      </w:hyperlink>
+    </w:p>
+    <w:p>
+      <w:pPr>
+        <w:spacing w:after="160" w:line="259" w:lineRule="auto"/>
+        <w:rPr>
+          <w:rFonts w:eastAsia="Calibri" w:cstheme="minorHAnsi"/>
+          <w:color w:val="auto"/>
+          <w:sz w:val="22"/>
+          <w:lang w:eastAsia="en-US"/>
+        </w:rPr>
+      </w:pPr>
+      <w:r>
+        <w:rPr>
+          <w:rFonts w:eastAsia="Calibri" w:cstheme="minorHAnsi"/>
+          <w:color w:val="auto"/>
+          <w:sz w:val="22"/>
+          <w:lang w:eastAsia="en-US"/>
+        </w:rPr>
+        <w:t xml:space="preserve">Van der Jagt, F. (2023, 9 augustus). Algemene Verordening Gegevensbescherming (AVG). </w:t>
+      </w:r>
+      <w:proofErr w:type="spellStart"/>
+      <w:r>
+        <w:rPr>
+          <w:rFonts w:eastAsia="Calibri" w:cstheme="minorHAnsi"/>
+          <w:color w:val="auto"/>
+          <w:sz w:val="22"/>
+          <w:lang w:eastAsia="en-US"/>
+        </w:rPr>
+        <w:t>Inview</w:t>
+      </w:r>
+      <w:proofErr w:type="spellEnd"/>
+      <w:r>
+        <w:rPr>
+          <w:rFonts w:eastAsia="Calibri" w:cstheme="minorHAnsi"/>
+          <w:color w:val="auto"/>
+          <w:sz w:val="22"/>
+          <w:lang w:eastAsia="en-US"/>
+        </w:rPr>
+        <w:t xml:space="preserve"> </w:t>
+      </w:r>
+      <w:proofErr w:type="spellStart"/>
+      <w:r>
+        <w:rPr>
+          <w:rFonts w:eastAsia="Calibri" w:cstheme="minorHAnsi"/>
+          <w:color w:val="auto"/>
+          <w:sz w:val="22"/>
+          <w:lang w:eastAsia="en-US"/>
+        </w:rPr>
+        <w:t>Essential</w:t>
+      </w:r>
+      <w:proofErr w:type="spellEnd"/>
+      <w:r>
+        <w:rPr>
+          <w:rFonts w:eastAsia="Calibri" w:cstheme="minorHAnsi"/>
+          <w:color w:val="auto"/>
+          <w:sz w:val="22"/>
+          <w:lang w:eastAsia="en-US"/>
+        </w:rPr>
+        <w:t xml:space="preserve">. </w:t>
+      </w:r>
+      <w:hyperlink r:id="rId36" w:history="1">
+        <w:r>
+          <w:rPr>
+            <w:rFonts w:eastAsia="Calibri" w:cstheme="minorHAnsi"/>
+            <w:color w:val="0563C1"/>
+            <w:sz w:val="22"/>
+            <w:u w:val="single"/>
+            <w:lang w:eastAsia="en-US"/>
+          </w:rPr>
+          <w:t>https://www.inview.nl/thema/idpass7a2fc735e3d7438195700b537eee4dab/algemene-verordening-gegevensbescherming-avg?anchor=auteur</w:t>
+        </w:r>
+      </w:hyperlink>
+      <w:r>
+        <w:rPr>
+          <w:rFonts w:eastAsia="Calibri" w:cstheme="minorHAnsi"/>
+          <w:color w:val="auto"/>
+          <w:sz w:val="22"/>
+          <w:lang w:eastAsia="en-US"/>
+        </w:rPr>
+        <w:t xml:space="preserve"> </w:t>
+      </w:r>
+    </w:p>
+    <w:p/>
+    <w:p/>
     <w:p/>
     <w:p/>
     <w:p>
@@ -9092,7 +10440,7 @@
                           </pic:cNvPicPr>
                         </pic:nvPicPr>
                         <pic:blipFill>
-                          <a:blip r:embed="rId30">
+                          <a:blip r:embed="rId37">
                             <a:extLst>
                               <a:ext uri="{28A0092B-C50C-407E-A947-70E740481C1C}">
                                 <a14:useLocalDpi xmlns:a14="http://schemas.microsoft.com/office/drawing/2010/main" val="0"/>
@@ -9197,7 +10545,7 @@
               </wp:anchor>
             </w:drawing>
           </mc:Choice>
-          <mc:Fallback xmlns:arto="http://schemas.microsoft.com/office/word/2006/arto" xmlns:a14="http://schemas.microsoft.com/office/drawing/2010/main" xmlns:pic="http://schemas.openxmlformats.org/drawingml/2006/picture" xmlns:a="http://schemas.openxmlformats.org/drawingml/2006/main">
+          <mc:Fallback xmlns:a="http://schemas.openxmlformats.org/drawingml/2006/main" xmlns:pic="http://schemas.openxmlformats.org/drawingml/2006/picture" xmlns:a14="http://schemas.microsoft.com/office/drawing/2010/main" xmlns:arto="http://schemas.microsoft.com/office/word/2006/arto">
             <w:pict w14:anchorId="4DE431CC">
               <v:group id="Groep 4" style="position:absolute;margin-left:0;margin-top:0;width:596.15pt;height:840.75pt;z-index:251658240;mso-position-horizontal-relative:page;mso-position-vertical-relative:page;mso-width-relative:margin;mso-height-relative:margin" coordsize="75723,106775" o:spid="_x0000_s1026" w14:anchorId="6AFD65F2" o:gfxdata="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">
                 <v:shapetype id="_x0000_t75" coordsize="21600,21600" filled="f" stroked="f" o:spt="75" o:preferrelative="t" path="m@4@5l@4@11@9@11@9@5xe">
@@ -9220,7 +10568,7 @@
                   <o:lock v:ext="edit" aspectratio="t"/>
                 </v:shapetype>
                 <v:shape id="Afbeelding 1" style="position:absolute;left:20478;top:39433;width:34557;height:22352;visibility:visible;mso-wrap-style:square" o:spid="_x0000_s1027" type="#_x0000_t75" o:gfxdata="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">
-                  <v:imagedata o:title="" r:id="rId32"/>
+                  <v:imagedata o:title="" r:id="rId38"/>
                 </v:shape>
                 <v:rect id="Rechthoek 2" style="position:absolute;width:75723;height:9715;visibility:visible;mso-wrap-style:square;v-text-anchor:middle" o:spid="_x0000_s1028" fillcolor="white [3201]" stroked="f" strokeweight="1pt" o:gfxdata="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"/>
                 <v:rect id="Rechthoek 3" style="position:absolute;top:97059;width:75723;height:9716;visibility:visible;mso-wrap-style:square;v-text-anchor:middle" o:spid="_x0000_s1029" fillcolor="white [3201]" stroked="f" strokeweight="1pt" o:gfxdata="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"/>
@@ -9233,8 +10581,8 @@
       </w:r>
     </w:p>
     <w:sectPr>
-      <w:headerReference w:type="default" r:id="rId33"/>
-      <w:footerReference w:type="default" r:id="rId34"/>
+      <w:headerReference w:type="default" r:id="rId39"/>
+      <w:footerReference w:type="default" r:id="rId40"/>
       <w:pgSz w:w="11906" w:h="16838" w:code="9"/>
       <w:pgMar w:top="2268" w:right="1361" w:bottom="1418" w:left="1361" w:header="709" w:footer="567" w:gutter="0"/>
       <w:cols w:space="708"/>
@@ -9246,7 +10594,7 @@
 
 <file path=word/comments.xml><?xml version="1.0" encoding="utf-8"?>
 <w:comments xmlns:wpc="http://schemas.microsoft.com/office/word/2010/wordprocessingCanvas" xmlns:cx="http://schemas.microsoft.com/office/drawing/2014/chartex" xmlns:cx1="http://schemas.microsoft.com/office/drawing/2015/9/8/chartex" xmlns:cx2="http://schemas.microsoft.com/office/drawing/2015/10/21/chartex" xmlns:cx3="http://schemas.microsoft.com/office/drawing/2016/5/9/chartex" xmlns:cx4="http://schemas.microsoft.com/office/drawing/2016/5/10/chartex" xmlns:cx5="http://schemas.microsoft.com/office/drawing/2016/5/11/chartex" xmlns:cx6="http://schemas.microsoft.com/office/drawing/2016/5/12/chartex" xmlns:cx7="http://schemas.microsoft.com/office/drawing/2016/5/13/chartex" xmlns:cx8="http://schemas.microsoft.com/office/drawing/2016/5/14/chartex" xmlns:mc="http://schemas.openxmlformats.org/markup-compatibility/2006" xmlns:aink="http://schemas.microsoft.com/office/drawing/2016/ink" xmlns:am3d="http://schemas.microsoft.com/office/drawing/2017/model3d" xmlns:o="urn:schemas-microsoft-com:office:office" xmlns:oel="http://schemas.microsoft.com/office/2019/extlst" xmlns:r="http://schemas.openxmlformats.org/officeDocument/2006/relationships" xmlns:m="http://schemas.openxmlformats.org/officeDocument/2006/math" xmlns:v="urn:schemas-microsoft-com:vml" xmlns:wp14="http://schemas.microsoft.com/office/word/2010/wordprocessingDrawing" xmlns:wp="http://schemas.openxmlformats.org/drawingml/2006/wordprocessingDrawing" xmlns:w10="urn:schemas-microsoft-com:office:word" xmlns:w="http://schemas.openxmlformats.org/wordprocessingml/2006/main" xmlns:w14="http://schemas.microsoft.com/office/word/2010/wordml" xmlns:w15="http://schemas.microsoft.com/office/word/2012/wordml" xmlns:w16cex="http://schemas.microsoft.com/office/word/2018/wordml/cex" xmlns:w16cid="http://schemas.microsoft.com/office/word/2016/wordml/cid" xmlns:w16="http://schemas.microsoft.com/office/word/2018/wordml" xmlns:w16du="http://schemas.microsoft.com/office/word/2023/wordml/word16du" xmlns:w16sdtdh="http://schemas.microsoft.com/office/word/2020/wordml/sdtdatahash" xmlns:w16se="http://schemas.microsoft.com/office/word/2015/wordml/symex" xmlns:wpg="http://schemas.microsoft.com/office/word/2010/wordprocessingGroup" xmlns:wpi="http://schemas.microsoft.com/office/word/2010/wordprocessingInk" xmlns:wne="http://schemas.microsoft.com/office/word/2006/wordml" xmlns:wps="http://schemas.microsoft.com/office/word/2010/wordprocessingShape" mc:Ignorable="w14 w15 w16se w16cid w16 w16cex w16sdtdh w16du wp14">
-  <w:comment w:id="15" w:author="Berkan Akdeniz (student)" w:date="2023-11-13T17:26:00Z" w:initials="BA">
+  <w:comment w:id="16" w:author="Berkan Akdeniz (student)" w:date="2023-11-13T17:26:00Z" w:initials="BA">
     <w:p>
       <w:pPr>
         <w:pStyle w:val="CommentText"/>
@@ -9270,7 +10618,7 @@
       </w:r>
     </w:p>
   </w:comment>
-  <w:comment w:id="18" w:author="Berkan Akdeniz (student)" w:date="2023-11-13T18:08:00Z" w:initials="BA">
+  <w:comment w:id="19" w:author="Berkan Akdeniz (student)" w:date="2023-11-13T18:08:00Z" w:initials="BA">
     <w:p>
       <w:pPr>
         <w:pStyle w:val="CommentText"/>
@@ -9291,7 +10639,7 @@
       </w:hyperlink>
     </w:p>
   </w:comment>
-  <w:comment w:id="16" w:author="Berkan Akdeniz (student)" w:date="2023-11-13T18:14:00Z" w:initials="BA">
+  <w:comment w:id="17" w:author="Berkan Akdeniz (student)" w:date="2023-11-13T18:14:00Z" w:initials="BA">
     <w:p>
       <w:pPr>
         <w:pStyle w:val="CommentText"/>
@@ -9312,7 +10660,7 @@
       </w:hyperlink>
     </w:p>
   </w:comment>
-  <w:comment w:id="17" w:author="Berkan Akdeniz (student)" w:date="2023-11-13T18:15:00Z" w:initials="BA">
+  <w:comment w:id="18" w:author="Berkan Akdeniz (student)" w:date="2023-11-13T18:15:00Z" w:initials="BA">
     <w:p>
       <w:pPr>
         <w:pStyle w:val="CommentText"/>
@@ -9328,7 +10676,7 @@
       </w:r>
     </w:p>
   </w:comment>
-  <w:comment w:id="21" w:author="Kaan Erköse (student)" w:date="2023-11-13T11:42:00Z" w:initials="KE">
+  <w:comment w:id="22" w:author="Kaan Erköse (student)" w:date="2023-11-13T11:42:00Z" w:initials="KE">
     <w:p>
       <w:pPr>
         <w:pStyle w:val="CommentText"/>
@@ -9349,7 +10697,7 @@
       </w:hyperlink>
     </w:p>
   </w:comment>
-  <w:comment w:id="22" w:author="Kaan Erköse (student)" w:date="2023-11-13T11:58:00Z" w:initials="KE">
+  <w:comment w:id="23" w:author="Kaan Erköse (student)" w:date="2023-11-13T11:58:00Z" w:initials="KE">
     <w:p>
       <w:pPr>
         <w:pStyle w:val="CommentText"/>
@@ -9370,7 +10718,7 @@
       </w:hyperlink>
     </w:p>
   </w:comment>
-  <w:comment w:id="23" w:author="Kaan Erköse (student)" w:date="2023-11-13T12:08:00Z" w:initials="KE">
+  <w:comment w:id="24" w:author="Kaan Erköse (student)" w:date="2023-11-13T12:08:00Z" w:initials="KE">
     <w:p>
       <w:pPr>
         <w:pStyle w:val="CommentText"/>
@@ -9391,7 +10739,7 @@
       </w:hyperlink>
     </w:p>
   </w:comment>
-  <w:comment w:id="24" w:author="Kaan Erköse (student)" w:date="2023-11-24T11:30:00Z" w:initials="KE">
+  <w:comment w:id="25" w:author="Kaan Erköse (student)" w:date="2023-11-24T11:30:00Z" w:initials="KE">
     <w:p>
       <w:pPr>
         <w:pStyle w:val="CommentText"/>
@@ -9408,27 +10756,6 @@
             <w:rStyle w:val="Hyperlink"/>
           </w:rPr>
           <w:t>https://www.inview.nl/document/id00934c2b4be8493f9ad72c411dedaab8/verordening-eu-2016-679-bescherming-natuurlijke-personen-i-v-m-verwerking-van-persoonsgegevens-en-betreffende-het-vrije-verkeer-van-die-gegevens-en-tot-intrekking-van-richtlijn-95-46-eg-artikel-6-rechtmatigheid-van-de-verwerking-24-05-2016-tot?ctx=7e6bb935f1bce27da267daffb9d9fa04&amp;tab=tekst</w:t>
-        </w:r>
-      </w:hyperlink>
-    </w:p>
-  </w:comment>
-  <w:comment w:id="32" w:author="Kaan Erköse (student)" w:date="2023-11-13T12:08:00Z" w:initials="KE">
-    <w:p>
-      <w:pPr>
-        <w:pStyle w:val="CommentText"/>
-      </w:pPr>
-      <w:r>
-        <w:rPr>
-          <w:rStyle w:val="CommentReference"/>
-        </w:rPr>
-        <w:annotationRef/>
-      </w:r>
-      <w:hyperlink r:id="rId8" w:history="1">
-        <w:r>
-          <w:rPr>
-            <w:rStyle w:val="Hyperlink"/>
-          </w:rPr>
-          <w:t>https://new.navigator.nl/document/id3cdf0d00ee21e31cab7894a0de62b921?ctx=59d089ca94710cdc14f0c3242a7e31d0&amp;tab=tekst</w:t>
         </w:r>
       </w:hyperlink>
     </w:p>
@@ -9444,6 +10771,27 @@
         </w:rPr>
         <w:annotationRef/>
       </w:r>
+      <w:hyperlink r:id="rId8" w:history="1">
+        <w:r>
+          <w:rPr>
+            <w:rStyle w:val="Hyperlink"/>
+          </w:rPr>
+          <w:t>https://new.navigator.nl/document/id3cdf0d00ee21e31cab7894a0de62b921?ctx=59d089ca94710cdc14f0c3242a7e31d0&amp;tab=tekst</w:t>
+        </w:r>
+      </w:hyperlink>
+    </w:p>
+  </w:comment>
+  <w:comment w:id="34" w:author="Kaan Erköse (student)" w:date="2023-11-13T12:08:00Z" w:initials="KE">
+    <w:p>
+      <w:pPr>
+        <w:pStyle w:val="CommentText"/>
+      </w:pPr>
+      <w:r>
+        <w:rPr>
+          <w:rStyle w:val="CommentReference"/>
+        </w:rPr>
+        <w:annotationRef/>
+      </w:r>
       <w:hyperlink r:id="rId9" w:history="1">
         <w:r>
           <w:rPr>
@@ -9454,7 +10802,7 @@
       </w:hyperlink>
     </w:p>
   </w:comment>
-  <w:comment w:id="34" w:author="Kaan Erköse (student)" w:date="2023-11-24T11:30:00Z" w:initials="KE">
+  <w:comment w:id="35" w:author="Kaan Erköse (student)" w:date="2023-11-24T11:30:00Z" w:initials="KE">
     <w:p>
       <w:pPr>
         <w:pStyle w:val="CommentText"/>
@@ -9745,7 +11093,6 @@
         <w:docPartUnique/>
       </w:docPartObj>
     </w:sdtPr>
-    <w:sdtEndPr/>
     <w:sdtContent>
       <w:p>
         <w:pPr>
@@ -9837,27 +11184,14 @@
                               <w:r>
                                 <w:t>/</w:t>
                               </w:r>
-                              <w:r>
-                                <w:fldChar w:fldCharType="begin"/>
-                              </w:r>
-                              <w:r>
-                                <w:instrText>NUMPAGES   \* MERGEFORMAT</w:instrText>
-                              </w:r>
-                              <w:r>
-                                <w:fldChar w:fldCharType="separate"/>
-                              </w:r>
-                              <w:r>
-                                <w:rPr>
-                                  <w:noProof/>
-                                </w:rPr>
-                                <w:t>5</w:t>
-                              </w:r>
-                              <w:r>
-                                <w:rPr>
-                                  <w:noProof/>
-                                </w:rPr>
-                                <w:fldChar w:fldCharType="end"/>
-                              </w:r>
+                              <w:fldSimple w:instr="NUMPAGES   \* MERGEFORMAT">
+                                <w:r>
+                                  <w:rPr>
+                                    <w:noProof/>
+                                  </w:rPr>
+                                  <w:t>5</w:t>
+                                </w:r>
+                              </w:fldSimple>
                             </w:p>
                           </w:txbxContent>
                         </wps:txbx>
@@ -9914,27 +11248,14 @@
                         <w:r>
                           <w:t>/</w:t>
                         </w:r>
-                        <w:r>
-                          <w:fldChar w:fldCharType="begin"/>
-                        </w:r>
-                        <w:r>
-                          <w:instrText>NUMPAGES   \* MERGEFORMAT</w:instrText>
-                        </w:r>
-                        <w:r>
-                          <w:fldChar w:fldCharType="separate"/>
-                        </w:r>
-                        <w:r>
-                          <w:rPr>
-                            <w:noProof/>
-                          </w:rPr>
-                          <w:t>5</w:t>
-                        </w:r>
-                        <w:r>
-                          <w:rPr>
-                            <w:noProof/>
-                          </w:rPr>
-                          <w:fldChar w:fldCharType="end"/>
-                        </w:r>
+                        <w:fldSimple w:instr="NUMPAGES   \* MERGEFORMAT">
+                          <w:r>
+                            <w:rPr>
+                              <w:noProof/>
+                            </w:rPr>
+                            <w:t>5</w:t>
+                          </w:r>
+                        </w:fldSimple>
                       </w:p>
                     </w:txbxContent>
                   </v:textbox>
@@ -9958,7 +11279,6 @@
             <w:docPartUnique/>
           </w:docPartObj>
         </w:sdtPr>
-        <w:sdtEndPr/>
         <w:sdtContent>
           <w:p>
             <w:pPr>
@@ -9994,7 +11314,6 @@
                 <w:dataBinding w:prefixMappings="xmlns:ns0='http://purl.org/dc/elements/1.1/' xmlns:ns1='http://schemas.openxmlformats.org/package/2006/metadata/core-properties' " w:xpath="/ns1:coreProperties[1]/ns0:subject[1]" w:storeItemID="{6C3C8BC8-F283-45AE-878A-BAB7291924A1}"/>
                 <w:text/>
               </w:sdtPr>
-              <w:sdtEndPr/>
               <w:sdtContent>
                 <w:r>
                   <w:rPr>
@@ -13070,6 +14389,7 @@
   <w:style w:type="character" w:default="1" w:styleId="DefaultParagraphFont">
     <w:name w:val="Default Paragraph Font"/>
     <w:uiPriority w:val="1"/>
+    <w:semiHidden/>
     <w:unhideWhenUsed/>
   </w:style>
   <w:style w:type="table" w:default="1" w:styleId="TableNormal">
@@ -13922,9 +15242,9 @@
     </w:docPart>
     <w:docPart>
       <w:docPartPr>
-        <w:name w:val="C0597ECCA79B4930A88A3CCEE52760F7"/>
+        <w:name w:val="B7763032B3BE49C4B357CF2F3B02D04F"/>
         <w:category>
-          <w:name w:val="General"/>
+          <w:name w:val="Algemeen"/>
           <w:gallery w:val="placeholder"/>
         </w:category>
         <w:types>
@@ -13933,12 +15253,12 @@
         <w:behaviors>
           <w:behavior w:val="content"/>
         </w:behaviors>
-        <w:guid w:val="{61DCC05C-B25C-4824-B6F4-9E2EBF71AD2E}"/>
+        <w:guid w:val="{FE4ACA5D-83A5-4BD9-A881-80B657ECEB0B}"/>
       </w:docPartPr>
       <w:docPartBody>
         <w:p>
           <w:pPr>
-            <w:pStyle w:val="C0597ECCA79B4930A88A3CCEE52760F7"/>
+            <w:pStyle w:val="B7763032B3BE49C4B357CF2F3B02D04F"/>
           </w:pPr>
           <w:r>
             <w:rPr>
@@ -14552,6 +15872,18 @@
   </w:style>
   <w:style w:type="paragraph" w:customStyle="1" w:styleId="C0597ECCA79B4930A88A3CCEE52760F7">
     <w:name w:val="C0597ECCA79B4930A88A3CCEE52760F7"/>
+  </w:style>
+  <w:style w:type="paragraph" w:customStyle="1" w:styleId="4179509B02BA4E6EB5AA036CFDCBBADE">
+    <w:name w:val="4179509B02BA4E6EB5AA036CFDCBBADE"/>
+    <w:rPr>
+      <w:lang w:eastAsia="nl-NL"/>
+    </w:rPr>
+  </w:style>
+  <w:style w:type="paragraph" w:customStyle="1" w:styleId="B7763032B3BE49C4B357CF2F3B02D04F">
+    <w:name w:val="B7763032B3BE49C4B357CF2F3B02D04F"/>
+    <w:rPr>
+      <w:lang w:eastAsia="nl-NL"/>
+    </w:rPr>
   </w:style>
 </w:styles>
 </file>

</xml_diff>